<commit_message>
- Added updates as per the feedback Jason gave me in mail of 7/3/2013 2:32 pm.
Signed-off-by: jontot <jontot@msn.com>
</commit_message>
<xml_diff>
--- a/CSS Framework.docx
+++ b/CSS Framework.docx
@@ -221,8 +221,19 @@
         <w:t>NOT be used.</w:t>
       </w:r>
       <w:r>
-        <w:t xml:space="preserve"> </w:t>
-      </w:r>
+        <w:t xml:space="preserve"> If you do choose to use a style attribute a comment should be added to explain why it was used.</w:t>
+      </w:r>
+    </w:p>
+    <w:p>
+      <w:pPr>
+        <w:pStyle w:val="ListParagraph"/>
+        <w:numPr>
+          <w:ilvl w:val="1"/>
+          <w:numId w:val="1"/>
+        </w:numPr>
+      </w:pPr>
+      <w:bookmarkStart w:id="0" w:name="_GoBack"/>
+      <w:bookmarkEnd w:id="0"/>
       <w:r>
         <w:t xml:space="preserve">A prominent exception to this guideline is the Report </w:t>
       </w:r>
@@ -430,8 +441,8 @@
       <w:pPr>
         <w:pStyle w:val="Heading1"/>
       </w:pPr>
-      <w:bookmarkStart w:id="0" w:name="_Where_to_Put"/>
-      <w:bookmarkEnd w:id="0"/>
+      <w:bookmarkStart w:id="1" w:name="_Where_to_Put"/>
+      <w:bookmarkEnd w:id="1"/>
       <w:r>
         <w:t>Where to Put Style Definitions</w:t>
       </w:r>
@@ -475,6 +486,7 @@
         </w:numPr>
       </w:pPr>
       <w:r>
+        <w:lastRenderedPageBreak/>
         <w:t>The js and css files should have the same name as the widget.</w:t>
       </w:r>
     </w:p>
@@ -487,7 +499,6 @@
         </w:numPr>
       </w:pPr>
       <w:r>
-        <w:lastRenderedPageBreak/>
         <w:t>Filename should be named with upper and lower case characters. E.g., the “reportViewer” widget should be defined in a file pair named js/ReportViewer.js, css/ReportViewer.css</w:t>
       </w:r>
     </w:p>
@@ -578,13 +589,12 @@
         <w:t>. Any class that is shared between two or more widgets not via a base widget should be defined in this file.</w:t>
       </w:r>
     </w:p>
-    <w:p/>
     <w:p>
       <w:pPr>
         <w:pStyle w:val="Heading1"/>
       </w:pPr>
-      <w:bookmarkStart w:id="1" w:name="_Naming_Conventions"/>
-      <w:bookmarkEnd w:id="1"/>
+      <w:bookmarkStart w:id="2" w:name="_Naming_Conventions"/>
+      <w:bookmarkEnd w:id="2"/>
       <w:r>
         <w:t>Naming Conventions</w:t>
       </w:r>
@@ -663,12 +673,228 @@
           <w:color w:val="984806" w:themeColor="accent6" w:themeShade="80"/>
         </w:rPr>
       </w:pPr>
+      <w:r>
+        <w:rPr>
+          <w:color w:val="984806" w:themeColor="accent6" w:themeShade="80"/>
+        </w:rPr>
+        <w:t>fr-</w:t>
+      </w:r>
+    </w:p>
+    <w:p>
+      <w:pPr>
+        <w:ind w:left="2160"/>
+      </w:pPr>
+      <w:r>
+        <w:t>L</w:t>
+      </w:r>
+      <w:r>
+        <w:t>iteral, all forerunner classes will start with “</w:t>
+      </w:r>
       <w:proofErr w:type="spellStart"/>
+      <w:r>
+        <w:t>fr</w:t>
+      </w:r>
+      <w:proofErr w:type="spellEnd"/>
+      <w:r>
+        <w:t>-“</w:t>
+      </w:r>
+    </w:p>
+    <w:p>
+      <w:pPr>
+        <w:ind w:left="1440"/>
+      </w:pPr>
+      <w:r>
+        <w:rPr>
+          <w:color w:val="984806" w:themeColor="accent6" w:themeShade="80"/>
+        </w:rPr>
+        <w:t>&lt;component&gt;</w:t>
+      </w:r>
+    </w:p>
+    <w:p>
+      <w:pPr>
+        <w:ind w:left="2160"/>
+      </w:pPr>
+      <w:r>
+        <w:t xml:space="preserve">Is either the widget </w:t>
+      </w:r>
+      <w:r>
+        <w:t>name</w:t>
+      </w:r>
+      <w:r>
+        <w:t xml:space="preserve"> (it is ok </w:t>
+      </w:r>
+      <w:r>
+        <w:t>to abbreviate) or a core area of</w:t>
+      </w:r>
+      <w:r>
+        <w:t xml:space="preserve"> class definitions </w:t>
+      </w:r>
+      <w:r>
+        <w:t xml:space="preserve">such as </w:t>
+      </w:r>
+      <w:r>
+        <w:t>tool</w:t>
+      </w:r>
+      <w:r>
+        <w:t>, container</w:t>
+      </w:r>
+      <w:r>
+        <w:t xml:space="preserve">, </w:t>
+      </w:r>
+      <w:r>
+        <w:t>state</w:t>
+      </w:r>
+      <w:r>
+        <w:t>, etc.</w:t>
+      </w:r>
+    </w:p>
+    <w:p>
+      <w:pPr>
+        <w:ind w:left="1440"/>
+      </w:pPr>
+      <w:r>
+        <w:rPr>
+          <w:color w:val="984806" w:themeColor="accent6" w:themeShade="80"/>
+        </w:rPr>
+        <w:t>&lt;detail</w:t>
+      </w:r>
+      <w:r>
+        <w:rPr>
+          <w:color w:val="984806" w:themeColor="accent6" w:themeShade="80"/>
+        </w:rPr>
+        <w:t>&gt;</w:t>
+      </w:r>
+    </w:p>
+    <w:p>
+      <w:pPr>
+        <w:ind w:left="2160"/>
+      </w:pPr>
+      <w:r>
+        <w:t xml:space="preserve">Is the </w:t>
+      </w:r>
+      <w:r>
+        <w:t>detail indicating what the class is for.</w:t>
+      </w:r>
+    </w:p>
+    <w:p>
+      <w:pPr>
+        <w:ind w:left="1440"/>
+        <w:rPr>
+          <w:color w:val="984806" w:themeColor="accent6" w:themeShade="80"/>
+        </w:rPr>
+      </w:pPr>
+      <w:r>
+        <w:rPr>
+          <w:color w:val="984806" w:themeColor="accent6" w:themeShade="80"/>
+        </w:rPr>
+        <w:t>&lt;postfix&gt;</w:t>
+      </w:r>
+    </w:p>
+    <w:p>
+      <w:pPr>
+        <w:ind w:left="2160"/>
+      </w:pPr>
+      <w:r>
+        <w:t>Postfix is optional and will not generally be needed. When a postfix is needed, it will i</w:t>
+      </w:r>
+      <w:r>
+        <w:t xml:space="preserve">ndicate </w:t>
+      </w:r>
+      <w:r>
+        <w:t xml:space="preserve">additional detail such as </w:t>
+      </w:r>
+      <w:r>
+        <w:t>direction</w:t>
+      </w:r>
+      <w:r>
+        <w:t xml:space="preserve"> or whether a class is an id. Common postfixes are</w:t>
+      </w:r>
+      <w:r>
+        <w:t xml:space="preserve"> as follows:</w:t>
+      </w:r>
+    </w:p>
+    <w:p>
+      <w:pPr>
+        <w:ind w:left="2880"/>
+      </w:pPr>
+      <w:r>
+        <w:t>id</w:t>
+      </w:r>
+    </w:p>
+    <w:p>
+      <w:pPr>
+        <w:ind w:left="3600"/>
+      </w:pPr>
+      <w:r>
+        <w:t>Used to indicate that a class is used as a selector and does not have a class definition</w:t>
+      </w:r>
+    </w:p>
+    <w:p>
+      <w:pPr>
+        <w:ind w:left="2880"/>
+      </w:pPr>
+      <w:r>
+        <w:lastRenderedPageBreak/>
+        <w:t xml:space="preserve"> </w:t>
+      </w:r>
+      <w:r>
+        <w:t>t</w:t>
+      </w:r>
+      <w:r>
+        <w:t>l</w:t>
+      </w:r>
+      <w:r>
+        <w:t xml:space="preserve">, </w:t>
+      </w:r>
       <w:proofErr w:type="gramStart"/>
       <w:r>
+        <w:t>tr</w:t>
+      </w:r>
+      <w:proofErr w:type="gramEnd"/>
+      <w:r>
+        <w:t>, bl, br, top, bottom, right. left, all</w:t>
+      </w:r>
+    </w:p>
+    <w:p>
+      <w:pPr>
+        <w:ind w:left="3600"/>
+      </w:pPr>
+      <w:r>
+        <w:t xml:space="preserve">Used to indicate which part of the border a class applies to. Such as </w:t>
+      </w:r>
+      <w:r>
+        <w:t>Top left, right, bottom left, right</w:t>
+      </w:r>
+      <w:r>
+        <w:t>, etc.</w:t>
+      </w:r>
+    </w:p>
+    <w:p>
+      <w:pPr>
+        <w:ind w:left="720"/>
+      </w:pPr>
+      <w:r>
+        <w:t>Examples:</w:t>
+      </w:r>
+    </w:p>
+    <w:p>
+      <w:pPr>
+        <w:ind w:left="1440"/>
         <w:rPr>
           <w:color w:val="984806" w:themeColor="accent6" w:themeShade="80"/>
         </w:rPr>
+      </w:pPr>
+      <w:r>
+        <w:rPr>
+          <w:color w:val="984806" w:themeColor="accent6" w:themeShade="80"/>
+        </w:rPr>
+        <w:t>.</w:t>
+      </w:r>
+      <w:proofErr w:type="spellStart"/>
+      <w:r>
+        <w:rPr>
+          <w:color w:val="984806" w:themeColor="accent6" w:themeShade="80"/>
+        </w:rPr>
         <w:t>fr</w:t>
       </w:r>
       <w:proofErr w:type="spellEnd"/>
@@ -676,27 +902,176 @@
         <w:rPr>
           <w:color w:val="984806" w:themeColor="accent6" w:themeShade="80"/>
         </w:rPr>
+        <w:t>-toolbar</w:t>
+      </w:r>
+    </w:p>
+    <w:p>
+      <w:pPr>
+        <w:ind w:left="2160"/>
+      </w:pPr>
+      <w:r>
+        <w:t>Top level widget class</w:t>
+      </w:r>
+      <w:r>
+        <w:t>.</w:t>
+      </w:r>
+    </w:p>
+    <w:p>
+      <w:pPr>
+        <w:ind w:left="1440"/>
+      </w:pPr>
+      <w:r>
+        <w:rPr>
+          <w:color w:val="984806" w:themeColor="accent6" w:themeShade="80"/>
+        </w:rPr>
+        <w:t>.</w:t>
+      </w:r>
+      <w:proofErr w:type="spellStart"/>
+      <w:r>
+        <w:rPr>
+          <w:color w:val="984806" w:themeColor="accent6" w:themeShade="80"/>
+        </w:rPr>
+        <w:t>fr</w:t>
+      </w:r>
+      <w:proofErr w:type="spellEnd"/>
+      <w:r>
+        <w:rPr>
+          <w:color w:val="984806" w:themeColor="accent6" w:themeShade="80"/>
+        </w:rPr>
+        <w:t>-toolbar div</w:t>
+      </w:r>
+      <w:r>
+        <w:t xml:space="preserve"> {</w:t>
+      </w:r>
+    </w:p>
+    <w:p>
+      <w:pPr>
+        <w:ind w:left="1440"/>
+      </w:pPr>
+      <w:r>
+        <w:t>}</w:t>
+      </w:r>
+    </w:p>
+    <w:p>
+      <w:pPr>
+        <w:ind w:left="2160"/>
+      </w:pPr>
+      <w:r>
+        <w:t>Stylize all &lt;div&gt; elements under the toolbar widget.</w:t>
+      </w:r>
+    </w:p>
+    <w:p>
+      <w:pPr>
+        <w:pStyle w:val="Heading1"/>
+      </w:pPr>
+      <w:r>
+        <w:t>SDK files</w:t>
+      </w:r>
+    </w:p>
+    <w:p>
+      <w:r>
+        <w:t xml:space="preserve">For the forerunner SDK all js files should be concatenated and minimized. For </w:t>
+      </w:r>
+      <w:r>
+        <w:t xml:space="preserve">the associated </w:t>
+      </w:r>
+      <w:r>
+        <w:t>.css file</w:t>
+      </w:r>
+      <w:r>
+        <w:t>s</w:t>
+      </w:r>
+      <w:r>
+        <w:t xml:space="preserve"> the strategy is different. That is because the intent is to allow the end users the ability to stylize the widgets </w:t>
+      </w:r>
+      <w:r>
+        <w:t>via the individual .css files</w:t>
+      </w:r>
+      <w:r>
+        <w:t>. We will however package up the .css file into the following structure that will make including the .css files easier:</w:t>
+      </w:r>
+    </w:p>
+    <w:p>
+      <w:pPr>
+        <w:ind w:left="720"/>
+        <w:rPr>
+          <w:i/>
+        </w:rPr>
+      </w:pPr>
+      <w:r>
+        <w:rPr>
+          <w:i/>
+        </w:rPr>
+        <w:t>Forerunner-all.css</w:t>
+      </w:r>
+    </w:p>
+    <w:p>
+      <w:pPr>
+        <w:ind w:left="1440"/>
+      </w:pPr>
+      <w:r>
+        <w:t xml:space="preserve">This file will use the @import directive to include all the .css files used by the SDK. This will include </w:t>
+      </w:r>
+      <w:r>
+        <w:rPr>
+          <w:i/>
+        </w:rPr>
+        <w:t>forerunner</w:t>
+      </w:r>
+      <w:r>
+        <w:rPr>
+          <w:i/>
+        </w:rPr>
         <w:t>-</w:t>
       </w:r>
+      <w:r>
+        <w:rPr>
+          <w:i/>
+        </w:rPr>
+        <w:t>core.css</w:t>
+      </w:r>
+      <w:r>
+        <w:t xml:space="preserve"> as well as all individual </w:t>
+      </w:r>
+      <w:r>
+        <w:rPr>
+          <w:i/>
+        </w:rPr>
+        <w:t>widget.css</w:t>
+      </w:r>
+      <w:r>
+        <w:t xml:space="preserve"> files.</w:t>
+      </w:r>
+      <w:r>
+        <w:t xml:space="preserve"> This should be the only .css file and end user need link to.</w:t>
+      </w:r>
+    </w:p>
+    <w:p>
+      <w:pPr>
+        <w:ind w:left="720"/>
+      </w:pPr>
+      <w:r>
+        <w:rPr>
+          <w:i/>
+        </w:rPr>
+        <w:t>&lt;</w:t>
+      </w:r>
+      <w:proofErr w:type="gramStart"/>
+      <w:r>
+        <w:rPr>
+          <w:i/>
+        </w:rPr>
+        <w:t>widget</w:t>
+      </w:r>
       <w:proofErr w:type="gramEnd"/>
-    </w:p>
-    <w:p>
-      <w:pPr>
-        <w:ind w:left="2160"/>
-      </w:pPr>
-      <w:r>
-        <w:t>L</w:t>
-      </w:r>
-      <w:r>
-        <w:t>iteral, all forerunner classes will start with “</w:t>
-      </w:r>
-      <w:proofErr w:type="spellStart"/>
-      <w:r>
-        <w:t>fr</w:t>
-      </w:r>
-      <w:proofErr w:type="spellEnd"/>
-      <w:r>
-        <w:t>-“</w:t>
+      <w:r>
+        <w:rPr>
+          <w:i/>
+        </w:rPr>
+        <w:t>&gt;</w:t>
+      </w:r>
+      <w:r>
+        <w:t>.css</w:t>
       </w:r>
     </w:p>
     <w:p>
@@ -704,286 +1079,39 @@
         <w:ind w:left="1440"/>
       </w:pPr>
       <w:r>
-        <w:rPr>
-          <w:color w:val="984806" w:themeColor="accent6" w:themeShade="80"/>
-        </w:rPr>
-        <w:t>&lt;</w:t>
-      </w:r>
-      <w:proofErr w:type="gramStart"/>
-      <w:r>
-        <w:rPr>
-          <w:color w:val="984806" w:themeColor="accent6" w:themeShade="80"/>
-        </w:rPr>
-        <w:t>component</w:t>
-      </w:r>
-      <w:proofErr w:type="gramEnd"/>
-      <w:r>
-        <w:rPr>
-          <w:color w:val="984806" w:themeColor="accent6" w:themeShade="80"/>
-        </w:rPr>
-        <w:t>&gt;</w:t>
-      </w:r>
-    </w:p>
-    <w:p>
-      <w:pPr>
-        <w:ind w:left="2160"/>
-      </w:pPr>
-      <w:r>
-        <w:t xml:space="preserve">Is either the widget designation (it is ok </w:t>
-      </w:r>
-      <w:r>
-        <w:t>to abbreviate) or a core area of</w:t>
-      </w:r>
-      <w:r>
-        <w:t xml:space="preserve"> class definitions </w:t>
-      </w:r>
-      <w:r>
-        <w:t xml:space="preserve">such as </w:t>
-      </w:r>
-      <w:r>
-        <w:t>toolbar, container</w:t>
-      </w:r>
-      <w:r>
-        <w:t xml:space="preserve"> or</w:t>
-      </w:r>
-      <w:r>
-        <w:t xml:space="preserve"> </w:t>
-      </w:r>
-      <w:proofErr w:type="gramStart"/>
-      <w:r>
-        <w:t>state</w:t>
-      </w:r>
-      <w:r>
-        <w:t>.</w:t>
-      </w:r>
-      <w:proofErr w:type="gramEnd"/>
-    </w:p>
-    <w:p>
-      <w:pPr>
-        <w:ind w:left="1440"/>
-      </w:pPr>
-      <w:r>
-        <w:rPr>
-          <w:color w:val="984806" w:themeColor="accent6" w:themeShade="80"/>
-        </w:rPr>
-        <w:t>&lt;</w:t>
-      </w:r>
-      <w:proofErr w:type="gramStart"/>
-      <w:r>
-        <w:rPr>
-          <w:color w:val="984806" w:themeColor="accent6" w:themeShade="80"/>
-        </w:rPr>
-        <w:t>detail</w:t>
-      </w:r>
-      <w:proofErr w:type="gramEnd"/>
-      <w:r>
-        <w:rPr>
-          <w:color w:val="984806" w:themeColor="accent6" w:themeShade="80"/>
-        </w:rPr>
-        <w:t>&gt;</w:t>
-      </w:r>
-    </w:p>
-    <w:p>
-      <w:pPr>
-        <w:ind w:left="2160"/>
-      </w:pPr>
-      <w:r>
-        <w:t xml:space="preserve">Is the </w:t>
-      </w:r>
-      <w:r>
-        <w:t xml:space="preserve">detail indicating what the class is </w:t>
-      </w:r>
-      <w:proofErr w:type="gramStart"/>
-      <w:r>
-        <w:t>for.</w:t>
-      </w:r>
-      <w:proofErr w:type="gramEnd"/>
-    </w:p>
-    <w:p>
-      <w:pPr>
-        <w:ind w:left="1440"/>
-        <w:rPr>
-          <w:color w:val="984806" w:themeColor="accent6" w:themeShade="80"/>
-        </w:rPr>
-      </w:pPr>
-      <w:r>
-        <w:rPr>
-          <w:color w:val="984806" w:themeColor="accent6" w:themeShade="80"/>
-        </w:rPr>
-        <w:t>&lt;</w:t>
-      </w:r>
-      <w:proofErr w:type="gramStart"/>
-      <w:r>
-        <w:rPr>
-          <w:color w:val="984806" w:themeColor="accent6" w:themeShade="80"/>
-        </w:rPr>
-        <w:t>postfix</w:t>
-      </w:r>
-      <w:proofErr w:type="gramEnd"/>
-      <w:r>
-        <w:rPr>
-          <w:color w:val="984806" w:themeColor="accent6" w:themeShade="80"/>
-        </w:rPr>
-        <w:t>&gt;</w:t>
-      </w:r>
-    </w:p>
-    <w:p>
-      <w:pPr>
-        <w:ind w:left="2160"/>
-      </w:pPr>
-      <w:r>
-        <w:t>Indicates direction or other specificity such as follows:</w:t>
-      </w:r>
-    </w:p>
-    <w:p>
-      <w:pPr>
-        <w:ind w:left="2880"/>
-      </w:pPr>
-      <w:r>
-        <w:t xml:space="preserve"> </w:t>
-      </w:r>
-      <w:proofErr w:type="spellStart"/>
-      <w:proofErr w:type="gramStart"/>
-      <w:r>
-        <w:t>tl</w:t>
-      </w:r>
-      <w:proofErr w:type="spellEnd"/>
-      <w:proofErr w:type="gramEnd"/>
-      <w:r>
-        <w:tab/>
-        <w:t>Top left.</w:t>
-      </w:r>
-    </w:p>
-    <w:p>
-      <w:pPr>
-        <w:ind w:left="2880"/>
-      </w:pPr>
-      <w:proofErr w:type="spellStart"/>
-      <w:proofErr w:type="gramStart"/>
-      <w:r>
-        <w:t>tr</w:t>
-      </w:r>
-      <w:proofErr w:type="spellEnd"/>
-      <w:proofErr w:type="gramEnd"/>
-      <w:r>
-        <w:tab/>
-        <w:t>Top right.</w:t>
-      </w:r>
-    </w:p>
-    <w:p>
-      <w:pPr>
-        <w:ind w:left="2880"/>
-      </w:pPr>
-      <w:proofErr w:type="spellStart"/>
-      <w:proofErr w:type="gramStart"/>
-      <w:r>
-        <w:t>bl</w:t>
-      </w:r>
-      <w:proofErr w:type="spellEnd"/>
-      <w:proofErr w:type="gramEnd"/>
-      <w:r>
-        <w:tab/>
-        <w:t>Bottom left.</w:t>
-      </w:r>
-    </w:p>
-    <w:p>
-      <w:pPr>
-        <w:ind w:left="2880"/>
-      </w:pPr>
-      <w:r>
-        <w:t>…</w:t>
-      </w:r>
-    </w:p>
-    <w:p>
-      <w:pPr>
-        <w:ind w:left="720"/>
-      </w:pPr>
-      <w:r>
-        <w:lastRenderedPageBreak/>
-        <w:t>Examples:</w:t>
-      </w:r>
-    </w:p>
-    <w:p>
-      <w:pPr>
-        <w:ind w:left="1440"/>
-        <w:rPr>
-          <w:color w:val="984806" w:themeColor="accent6" w:themeShade="80"/>
-        </w:rPr>
-      </w:pPr>
-      <w:r>
-        <w:rPr>
-          <w:color w:val="984806" w:themeColor="accent6" w:themeShade="80"/>
-        </w:rPr>
-        <w:t>.</w:t>
-      </w:r>
-      <w:proofErr w:type="spellStart"/>
-      <w:r>
-        <w:rPr>
-          <w:color w:val="984806" w:themeColor="accent6" w:themeShade="80"/>
-        </w:rPr>
-        <w:t>fr</w:t>
-      </w:r>
-      <w:proofErr w:type="spellEnd"/>
-      <w:r>
-        <w:rPr>
-          <w:color w:val="984806" w:themeColor="accent6" w:themeShade="80"/>
-        </w:rPr>
-        <w:t>-toolbar</w:t>
-      </w:r>
-    </w:p>
-    <w:p>
-      <w:pPr>
-        <w:ind w:left="2160"/>
-      </w:pPr>
-      <w:r>
-        <w:t>Top level widget class</w:t>
-      </w:r>
-      <w:r>
-        <w:t>.</w:t>
-      </w:r>
-    </w:p>
-    <w:p>
-      <w:pPr>
-        <w:ind w:left="1440"/>
-      </w:pPr>
-      <w:r>
-        <w:rPr>
-          <w:color w:val="984806" w:themeColor="accent6" w:themeShade="80"/>
-        </w:rPr>
-        <w:t>.</w:t>
-      </w:r>
-      <w:proofErr w:type="spellStart"/>
-      <w:r>
-        <w:rPr>
-          <w:color w:val="984806" w:themeColor="accent6" w:themeShade="80"/>
-        </w:rPr>
-        <w:t>fr</w:t>
-      </w:r>
-      <w:proofErr w:type="spellEnd"/>
-      <w:r>
-        <w:rPr>
-          <w:color w:val="984806" w:themeColor="accent6" w:themeShade="80"/>
-        </w:rPr>
-        <w:t>-toolbar div</w:t>
-      </w:r>
-      <w:r>
-        <w:t xml:space="preserve"> {</w:t>
-      </w:r>
-    </w:p>
-    <w:p>
-      <w:pPr>
-        <w:ind w:left="1440"/>
-      </w:pPr>
-      <w:r>
-        <w:t>}</w:t>
-      </w:r>
-    </w:p>
-    <w:p>
-      <w:pPr>
-        <w:ind w:left="2160"/>
-      </w:pPr>
-      <w:r>
-        <w:t>Stylize all &lt;div&gt; elements under the toolbar widget.</w:t>
+        <w:t>All widgets should define their own .css file and it should be imported into Forerunner-all.css.</w:t>
+      </w:r>
+    </w:p>
+    <w:p>
+      <w:r>
+        <w:t>To redu</w:t>
+      </w:r>
+      <w:r>
+        <w:t>ce the download footprint, the e</w:t>
+      </w:r>
+      <w:r>
+        <w:t xml:space="preserve">nd user could choose to download only </w:t>
+      </w:r>
+      <w:r>
+        <w:rPr>
+          <w:i/>
+        </w:rPr>
+        <w:t>forerunner</w:t>
+      </w:r>
+      <w:r>
+        <w:rPr>
+          <w:i/>
+        </w:rPr>
+        <w:t>-</w:t>
+      </w:r>
+      <w:r>
+        <w:rPr>
+          <w:i/>
+        </w:rPr>
+        <w:t>core.css</w:t>
+      </w:r>
+      <w:r>
+        <w:t xml:space="preserve"> and the individual widget.css files that they actually use.</w:t>
       </w:r>
     </w:p>
     <w:p>
@@ -991,166 +1119,6 @@
         <w:pStyle w:val="Heading1"/>
       </w:pPr>
       <w:r>
-        <w:t>SDK files</w:t>
-      </w:r>
-    </w:p>
-    <w:p>
-      <w:r>
-        <w:t xml:space="preserve">For the forerunner SDK all js files should be concatenated and minimized. For </w:t>
-      </w:r>
-      <w:r>
-        <w:t xml:space="preserve">the associated </w:t>
-      </w:r>
-      <w:r>
-        <w:t>.css file</w:t>
-      </w:r>
-      <w:r>
-        <w:t>s</w:t>
-      </w:r>
-      <w:r>
-        <w:t xml:space="preserve"> the strategy is different. That is because the intent is to allow the end users the ability to stylize the widgets </w:t>
-      </w:r>
-      <w:r>
-        <w:t>via the individual .css files</w:t>
-      </w:r>
-      <w:r>
-        <w:t>. We will however package up the .css file into the following structure that will make including the .css files easier:</w:t>
-      </w:r>
-    </w:p>
-    <w:p>
-      <w:pPr>
-        <w:ind w:left="720"/>
-        <w:rPr>
-          <w:i/>
-        </w:rPr>
-      </w:pPr>
-      <w:r>
-        <w:rPr>
-          <w:i/>
-        </w:rPr>
-        <w:t>Forerunner-all.css</w:t>
-      </w:r>
-    </w:p>
-    <w:p>
-      <w:pPr>
-        <w:ind w:left="1440"/>
-      </w:pPr>
-      <w:r>
-        <w:t xml:space="preserve">This file will use the @import directive to include all the .css files used by the SDK. This will include </w:t>
-      </w:r>
-      <w:r>
-        <w:rPr>
-          <w:i/>
-        </w:rPr>
-        <w:t>forerunner</w:t>
-      </w:r>
-      <w:r>
-        <w:rPr>
-          <w:i/>
-        </w:rPr>
-        <w:t>-</w:t>
-      </w:r>
-      <w:r>
-        <w:rPr>
-          <w:i/>
-        </w:rPr>
-        <w:t>core.css</w:t>
-      </w:r>
-      <w:r>
-        <w:t xml:space="preserve"> as well as all individual </w:t>
-      </w:r>
-      <w:r>
-        <w:rPr>
-          <w:i/>
-        </w:rPr>
-        <w:t>widget.css</w:t>
-      </w:r>
-      <w:r>
-        <w:t xml:space="preserve"> files.</w:t>
-      </w:r>
-      <w:r>
-        <w:t xml:space="preserve"> This should be the only .css file and end user need link to.</w:t>
-      </w:r>
-    </w:p>
-    <w:p>
-      <w:pPr>
-        <w:ind w:left="720"/>
-      </w:pPr>
-      <w:r>
-        <w:rPr>
-          <w:i/>
-        </w:rPr>
-        <w:t>&lt;</w:t>
-      </w:r>
-      <w:proofErr w:type="gramStart"/>
-      <w:r>
-        <w:rPr>
-          <w:i/>
-        </w:rPr>
-        <w:t>widget</w:t>
-      </w:r>
-      <w:proofErr w:type="gramEnd"/>
-      <w:r>
-        <w:rPr>
-          <w:i/>
-        </w:rPr>
-        <w:t>&gt;</w:t>
-      </w:r>
-      <w:r>
-        <w:t>.css</w:t>
-      </w:r>
-    </w:p>
-    <w:p>
-      <w:pPr>
-        <w:ind w:left="1440"/>
-      </w:pPr>
-      <w:r>
-        <w:t xml:space="preserve">All widgets should define their own .css file and it should be imported into </w:t>
-      </w:r>
-      <w:r>
-        <w:t>Forerunner-</w:t>
-      </w:r>
-      <w:r>
-        <w:t>all.css.</w:t>
-      </w:r>
-    </w:p>
-    <w:p>
-      <w:r>
-        <w:t>To redu</w:t>
-      </w:r>
-      <w:r>
-        <w:t>ce the download footprint, the e</w:t>
-      </w:r>
-      <w:r>
-        <w:t xml:space="preserve">nd user could choose to download only </w:t>
-      </w:r>
-      <w:r>
-        <w:rPr>
-          <w:i/>
-        </w:rPr>
-        <w:t>forerunner</w:t>
-      </w:r>
-      <w:r>
-        <w:rPr>
-          <w:i/>
-        </w:rPr>
-        <w:t>-</w:t>
-      </w:r>
-      <w:r>
-        <w:rPr>
-          <w:i/>
-        </w:rPr>
-        <w:t>core.css</w:t>
-      </w:r>
-      <w:r>
-        <w:t xml:space="preserve"> and the individual widget.css files that they actually use.</w:t>
-      </w:r>
-    </w:p>
-    <w:p>
-      <w:pPr>
-        <w:pStyle w:val="Heading1"/>
-      </w:pPr>
-      <w:r>
         <w:t>Themes</w:t>
       </w:r>
     </w:p>
@@ -1163,8 +1131,6 @@
       <w:r>
         <w:t>In order for themes to work well there should be a strong set of core classes defined that are shared among the widgets</w:t>
       </w:r>
-      <w:bookmarkStart w:id="2" w:name="_GoBack"/>
-      <w:bookmarkEnd w:id="2"/>
     </w:p>
     <w:p>
       <w:pPr>
@@ -1376,7 +1342,7 @@
           <w:rPr>
             <w:noProof/>
           </w:rPr>
-          <w:t>3</w:t>
+          <w:t>1</w:t>
         </w:r>
         <w:r>
           <w:rPr>

</xml_diff>

<commit_message>
- Did a general css cleanup on all toolbar buttons.
Signed Off By: Jon Totton <jont@forerunnersw.com>
</commit_message>
<xml_diff>
--- a/CSS Framework.docx
+++ b/CSS Framework.docx
@@ -232,8 +232,6 @@
           <w:numId w:val="1"/>
         </w:numPr>
       </w:pPr>
-      <w:bookmarkStart w:id="0" w:name="_GoBack"/>
-      <w:bookmarkEnd w:id="0"/>
       <w:r>
         <w:t xml:space="preserve">A prominent exception to this guideline is the Report </w:t>
       </w:r>
@@ -340,21 +338,37 @@
         <w:rPr>
           <w:color w:val="984806" w:themeColor="accent6" w:themeShade="80"/>
         </w:rPr>
-        <w:t>.</w:t>
-      </w:r>
-      <w:proofErr w:type="spellStart"/>
+        <w:t xml:space="preserve">.fr-toolbar </w:t>
+      </w:r>
+      <w:r>
+        <w:t>{</w:t>
+      </w:r>
+    </w:p>
+    <w:p>
+      <w:pPr>
+        <w:pStyle w:val="ListParagraph"/>
+        <w:ind w:left="1440"/>
+      </w:pPr>
+      <w:r>
+        <w:t>}</w:t>
+      </w:r>
+    </w:p>
+    <w:p>
+      <w:pPr>
+        <w:pStyle w:val="ListParagraph"/>
+        <w:ind w:left="1440"/>
+      </w:pPr>
+    </w:p>
+    <w:p>
+      <w:pPr>
+        <w:pStyle w:val="ListParagraph"/>
+        <w:ind w:left="1440"/>
+      </w:pPr>
       <w:r>
         <w:rPr>
           <w:color w:val="984806" w:themeColor="accent6" w:themeShade="80"/>
         </w:rPr>
-        <w:t>fr</w:t>
-      </w:r>
-      <w:proofErr w:type="spellEnd"/>
-      <w:r>
-        <w:rPr>
-          <w:color w:val="984806" w:themeColor="accent6" w:themeShade="80"/>
-        </w:rPr>
-        <w:t xml:space="preserve">-toolbar </w:t>
+        <w:t xml:space="preserve">.fr-toolbar div </w:t>
       </w:r>
       <w:r>
         <w:t>{</w:t>
@@ -381,50 +395,6 @@
         <w:ind w:left="1440"/>
       </w:pPr>
       <w:r>
-        <w:rPr>
-          <w:color w:val="984806" w:themeColor="accent6" w:themeShade="80"/>
-        </w:rPr>
-        <w:t>.</w:t>
-      </w:r>
-      <w:proofErr w:type="spellStart"/>
-      <w:r>
-        <w:rPr>
-          <w:color w:val="984806" w:themeColor="accent6" w:themeShade="80"/>
-        </w:rPr>
-        <w:t>fr</w:t>
-      </w:r>
-      <w:proofErr w:type="spellEnd"/>
-      <w:r>
-        <w:rPr>
-          <w:color w:val="984806" w:themeColor="accent6" w:themeShade="80"/>
-        </w:rPr>
-        <w:t xml:space="preserve">-toolbar div </w:t>
-      </w:r>
-      <w:r>
-        <w:t>{</w:t>
-      </w:r>
-    </w:p>
-    <w:p>
-      <w:pPr>
-        <w:pStyle w:val="ListParagraph"/>
-        <w:ind w:left="1440"/>
-      </w:pPr>
-      <w:r>
-        <w:t>}</w:t>
-      </w:r>
-    </w:p>
-    <w:p>
-      <w:pPr>
-        <w:pStyle w:val="ListParagraph"/>
-        <w:ind w:left="1440"/>
-      </w:pPr>
-    </w:p>
-    <w:p>
-      <w:pPr>
-        <w:pStyle w:val="ListParagraph"/>
-        <w:ind w:left="1440"/>
-      </w:pPr>
-      <w:r>
         <w:t>The classes above w</w:t>
       </w:r>
       <w:r>
@@ -441,8 +411,8 @@
       <w:pPr>
         <w:pStyle w:val="Heading1"/>
       </w:pPr>
-      <w:bookmarkStart w:id="1" w:name="_Where_to_Put"/>
-      <w:bookmarkEnd w:id="1"/>
+      <w:bookmarkStart w:id="0" w:name="_Where_to_Put"/>
+      <w:bookmarkEnd w:id="0"/>
       <w:r>
         <w:t>Where to Put Style Definitions</w:t>
       </w:r>
@@ -593,371 +563,512 @@
       <w:pPr>
         <w:pStyle w:val="Heading1"/>
       </w:pPr>
-      <w:bookmarkStart w:id="2" w:name="_Naming_Conventions"/>
+      <w:bookmarkStart w:id="1" w:name="_Naming_Conventions"/>
+      <w:bookmarkEnd w:id="1"/>
+      <w:r>
+        <w:t>Naming Conventions</w:t>
+      </w:r>
+    </w:p>
+    <w:p>
+      <w:r>
+        <w:t xml:space="preserve">  </w:t>
+      </w:r>
+      <w:r>
+        <w:t xml:space="preserve">All classes should be </w:t>
+      </w:r>
+      <w:r>
+        <w:t>named</w:t>
+      </w:r>
+      <w:r>
+        <w:t xml:space="preserve"> using the following convention:</w:t>
+      </w:r>
+    </w:p>
+    <w:p>
+      <w:pPr>
+        <w:ind w:left="720"/>
+      </w:pPr>
+      <w:r>
+        <w:rPr>
+          <w:color w:val="984806" w:themeColor="accent6" w:themeShade="80"/>
+        </w:rPr>
+        <w:t>fr-</w:t>
+      </w:r>
+      <w:r>
+        <w:rPr>
+          <w:color w:val="984806" w:themeColor="accent6" w:themeShade="80"/>
+        </w:rPr>
+        <w:t>&lt;component&gt;-&lt;</w:t>
+      </w:r>
+      <w:r>
+        <w:rPr>
+          <w:color w:val="984806" w:themeColor="accent6" w:themeShade="80"/>
+        </w:rPr>
+        <w:t>detail</w:t>
+      </w:r>
+      <w:r>
+        <w:rPr>
+          <w:color w:val="984806" w:themeColor="accent6" w:themeShade="80"/>
+        </w:rPr>
+        <w:t>&gt;-&lt;postfix&gt;</w:t>
+      </w:r>
+    </w:p>
+    <w:p>
+      <w:pPr>
+        <w:ind w:left="720"/>
+      </w:pPr>
+      <w:r>
+        <w:t>Where:</w:t>
+      </w:r>
+    </w:p>
+    <w:p>
+      <w:pPr>
+        <w:ind w:left="1440"/>
+        <w:rPr>
+          <w:color w:val="984806" w:themeColor="accent6" w:themeShade="80"/>
+        </w:rPr>
+      </w:pPr>
+      <w:r>
+        <w:rPr>
+          <w:color w:val="984806" w:themeColor="accent6" w:themeShade="80"/>
+        </w:rPr>
+        <w:t>fr-</w:t>
+      </w:r>
+    </w:p>
+    <w:p>
+      <w:pPr>
+        <w:ind w:left="2160"/>
+      </w:pPr>
+      <w:r>
+        <w:t>L</w:t>
+      </w:r>
+      <w:r>
+        <w:t>iteral, all forerunner classes will start with “fr-“</w:t>
+      </w:r>
+    </w:p>
+    <w:p>
+      <w:pPr>
+        <w:ind w:left="1440"/>
+      </w:pPr>
+      <w:r>
+        <w:rPr>
+          <w:color w:val="984806" w:themeColor="accent6" w:themeShade="80"/>
+        </w:rPr>
+        <w:t>&lt;component&gt;</w:t>
+      </w:r>
+    </w:p>
+    <w:p>
+      <w:pPr>
+        <w:ind w:left="2160"/>
+      </w:pPr>
+      <w:r>
+        <w:t xml:space="preserve">Is either the widget </w:t>
+      </w:r>
+      <w:r>
+        <w:t>name</w:t>
+      </w:r>
+      <w:r>
+        <w:t xml:space="preserve"> (it is ok </w:t>
+      </w:r>
+      <w:r>
+        <w:t>to abbreviate) or a core area of</w:t>
+      </w:r>
+      <w:r>
+        <w:t xml:space="preserve"> class definitions </w:t>
+      </w:r>
+      <w:r>
+        <w:t xml:space="preserve">such as </w:t>
+      </w:r>
+      <w:r>
+        <w:t>tool</w:t>
+      </w:r>
+      <w:r>
+        <w:t>, container</w:t>
+      </w:r>
+      <w:r>
+        <w:t xml:space="preserve">, </w:t>
+      </w:r>
+      <w:r>
+        <w:t>state</w:t>
+      </w:r>
+      <w:r>
+        <w:t>, etc.</w:t>
+      </w:r>
+    </w:p>
+    <w:p>
+      <w:pPr>
+        <w:ind w:left="1440"/>
+      </w:pPr>
+      <w:r>
+        <w:rPr>
+          <w:color w:val="984806" w:themeColor="accent6" w:themeShade="80"/>
+        </w:rPr>
+        <w:t>&lt;detail</w:t>
+      </w:r>
+      <w:r>
+        <w:rPr>
+          <w:color w:val="984806" w:themeColor="accent6" w:themeShade="80"/>
+        </w:rPr>
+        <w:t>&gt;</w:t>
+      </w:r>
+    </w:p>
+    <w:p>
+      <w:pPr>
+        <w:ind w:left="2160"/>
+      </w:pPr>
+      <w:r>
+        <w:t xml:space="preserve">Is the </w:t>
+      </w:r>
+      <w:r>
+        <w:t>detail indicating what the class is for.</w:t>
+      </w:r>
+    </w:p>
+    <w:p>
+      <w:pPr>
+        <w:ind w:left="1440"/>
+        <w:rPr>
+          <w:color w:val="984806" w:themeColor="accent6" w:themeShade="80"/>
+        </w:rPr>
+      </w:pPr>
+      <w:r>
+        <w:rPr>
+          <w:color w:val="984806" w:themeColor="accent6" w:themeShade="80"/>
+        </w:rPr>
+        <w:t>&lt;postfix&gt;</w:t>
+      </w:r>
+    </w:p>
+    <w:p>
+      <w:pPr>
+        <w:ind w:left="2160"/>
+      </w:pPr>
+      <w:r>
+        <w:t>Postfix is optional, w</w:t>
+      </w:r>
+      <w:r>
+        <w:t>hen a postfix is needed, it will i</w:t>
+      </w:r>
+      <w:r>
+        <w:t xml:space="preserve">ndicate </w:t>
+      </w:r>
+      <w:r>
+        <w:t xml:space="preserve">additional detail such as </w:t>
+      </w:r>
+      <w:r>
+        <w:t>direction</w:t>
+      </w:r>
+      <w:r>
+        <w:t xml:space="preserve">, </w:t>
+      </w:r>
+      <w:r>
+        <w:t>whether a class is an id</w:t>
+      </w:r>
+      <w:r>
+        <w:t>, a class styles a button, etc</w:t>
+      </w:r>
+      <w:bookmarkStart w:id="2" w:name="_GoBack"/>
       <w:bookmarkEnd w:id="2"/>
       <w:r>
-        <w:t>Naming Conventions</w:t>
-      </w:r>
-    </w:p>
-    <w:p>
-      <w:r>
-        <w:t xml:space="preserve">  </w:t>
-      </w:r>
-      <w:r>
-        <w:t xml:space="preserve">All classes should be </w:t>
-      </w:r>
-      <w:r>
-        <w:t>named</w:t>
-      </w:r>
-      <w:r>
-        <w:t xml:space="preserve"> using the following convention:</w:t>
+        <w:t>. Common postfixes are</w:t>
+      </w:r>
+      <w:r>
+        <w:t xml:space="preserve"> as follows:</w:t>
+      </w:r>
+    </w:p>
+    <w:p>
+      <w:pPr>
+        <w:ind w:left="2880"/>
+      </w:pPr>
+      <w:r>
+        <w:t>button</w:t>
+      </w:r>
+    </w:p>
+    <w:p>
+      <w:pPr>
+        <w:ind w:left="3600"/>
+      </w:pPr>
+      <w:r>
+        <w:t>Used to indicate the style is for a button type of toolbar item.</w:t>
+      </w:r>
+    </w:p>
+    <w:p>
+      <w:pPr>
+        <w:ind w:left="2880"/>
+      </w:pPr>
+      <w:r>
+        <w:t>id</w:t>
+      </w:r>
+    </w:p>
+    <w:p>
+      <w:pPr>
+        <w:ind w:left="3600"/>
+      </w:pPr>
+      <w:r>
+        <w:lastRenderedPageBreak/>
+        <w:t>Used to indicate that a class is used as a selector and does not have a class definition</w:t>
+      </w:r>
+    </w:p>
+    <w:p>
+      <w:pPr>
+        <w:ind w:left="2880"/>
+      </w:pPr>
+      <w:r>
+        <w:t xml:space="preserve"> </w:t>
+      </w:r>
+      <w:r>
+        <w:t>t</w:t>
+      </w:r>
+      <w:r>
+        <w:t>l</w:t>
+      </w:r>
+      <w:r>
+        <w:t>, tr, bl, br, top, bottom, right. left, all</w:t>
+      </w:r>
+    </w:p>
+    <w:p>
+      <w:pPr>
+        <w:ind w:left="3600"/>
+      </w:pPr>
+      <w:r>
+        <w:t xml:space="preserve">Used to indicate which part of the border a class applies to. Such as </w:t>
+      </w:r>
+      <w:r>
+        <w:t>Top left, right, bottom left, right</w:t>
+      </w:r>
+      <w:r>
+        <w:t>, etc.</w:t>
       </w:r>
     </w:p>
     <w:p>
       <w:pPr>
         <w:ind w:left="720"/>
       </w:pPr>
-      <w:proofErr w:type="spellStart"/>
-      <w:proofErr w:type="gramStart"/>
-      <w:r>
+      <w:r>
+        <w:t>Examples:</w:t>
+      </w:r>
+    </w:p>
+    <w:p>
+      <w:pPr>
+        <w:ind w:left="1440"/>
         <w:rPr>
           <w:color w:val="984806" w:themeColor="accent6" w:themeShade="80"/>
         </w:rPr>
-        <w:t>fr</w:t>
-      </w:r>
-      <w:proofErr w:type="spellEnd"/>
+      </w:pPr>
       <w:r>
         <w:rPr>
           <w:color w:val="984806" w:themeColor="accent6" w:themeShade="80"/>
         </w:rPr>
+        <w:t>.fr-toolbar</w:t>
+      </w:r>
+    </w:p>
+    <w:p>
+      <w:pPr>
+        <w:ind w:left="2160"/>
+      </w:pPr>
+      <w:r>
+        <w:t>Top level widget class</w:t>
+      </w:r>
+      <w:r>
+        <w:t>.</w:t>
+      </w:r>
+    </w:p>
+    <w:p>
+      <w:pPr>
+        <w:ind w:left="1440"/>
+      </w:pPr>
+      <w:r>
+        <w:rPr>
+          <w:color w:val="984806" w:themeColor="accent6" w:themeShade="80"/>
+        </w:rPr>
+        <w:t>.fr-toolbar div</w:t>
+      </w:r>
+      <w:r>
+        <w:t xml:space="preserve"> {</w:t>
+      </w:r>
+    </w:p>
+    <w:p>
+      <w:pPr>
+        <w:ind w:left="1440"/>
+      </w:pPr>
+      <w:r>
+        <w:t>}</w:t>
+      </w:r>
+    </w:p>
+    <w:p>
+      <w:pPr>
+        <w:ind w:left="2160"/>
+      </w:pPr>
+      <w:r>
+        <w:t>Stylize all &lt;div&gt; elements under the toolbar widget.</w:t>
+      </w:r>
+    </w:p>
+    <w:p>
+      <w:pPr>
+        <w:pStyle w:val="Heading1"/>
+      </w:pPr>
+      <w:r>
+        <w:t>SDK files</w:t>
+      </w:r>
+    </w:p>
+    <w:p>
+      <w:r>
+        <w:t xml:space="preserve">For the forerunner SDK all js files should be concatenated and minimized. For </w:t>
+      </w:r>
+      <w:r>
+        <w:t xml:space="preserve">the associated </w:t>
+      </w:r>
+      <w:r>
+        <w:t>.css file</w:t>
+      </w:r>
+      <w:r>
+        <w:t>s</w:t>
+      </w:r>
+      <w:r>
+        <w:t xml:space="preserve"> the strategy is different. That is because the intent is to allow the end users the ability to stylize the widgets </w:t>
+      </w:r>
+      <w:r>
+        <w:t>via the individual .css files</w:t>
+      </w:r>
+      <w:r>
+        <w:t>. We will however package up the .css file into the following structure that will make including the .css files easier:</w:t>
+      </w:r>
+    </w:p>
+    <w:p>
+      <w:pPr>
+        <w:ind w:left="720"/>
+        <w:rPr>
+          <w:i/>
+        </w:rPr>
+      </w:pPr>
+      <w:r>
+        <w:rPr>
+          <w:i/>
+        </w:rPr>
+        <w:t>Forerunner-all.css</w:t>
+      </w:r>
+    </w:p>
+    <w:p>
+      <w:pPr>
+        <w:ind w:left="1440"/>
+      </w:pPr>
+      <w:r>
+        <w:t xml:space="preserve">This file will use the @import directive to include all the .css files used by the SDK. This will include </w:t>
+      </w:r>
+      <w:r>
+        <w:rPr>
+          <w:i/>
+        </w:rPr>
+        <w:t>forerunner</w:t>
+      </w:r>
+      <w:r>
+        <w:rPr>
+          <w:i/>
+        </w:rPr>
         <w:t>-</w:t>
       </w:r>
       <w:r>
         <w:rPr>
-          <w:color w:val="984806" w:themeColor="accent6" w:themeShade="80"/>
+          <w:i/>
+        </w:rPr>
+        <w:t>core.css</w:t>
+      </w:r>
+      <w:r>
+        <w:t xml:space="preserve"> as well as all individual </w:t>
+      </w:r>
+      <w:r>
+        <w:rPr>
+          <w:i/>
+        </w:rPr>
+        <w:t>widget.css</w:t>
+      </w:r>
+      <w:r>
+        <w:t xml:space="preserve"> files.</w:t>
+      </w:r>
+      <w:r>
+        <w:t xml:space="preserve"> This should be the only .css file and end user need link to.</w:t>
+      </w:r>
+    </w:p>
+    <w:p>
+      <w:pPr>
+        <w:ind w:left="720"/>
+      </w:pPr>
+      <w:r>
+        <w:rPr>
+          <w:i/>
         </w:rPr>
         <w:t>&lt;</w:t>
       </w:r>
-      <w:proofErr w:type="gramEnd"/>
-      <w:r>
-        <w:rPr>
-          <w:color w:val="984806" w:themeColor="accent6" w:themeShade="80"/>
-        </w:rPr>
-        <w:t>component&gt;-&lt;</w:t>
-      </w:r>
-      <w:r>
-        <w:rPr>
-          <w:color w:val="984806" w:themeColor="accent6" w:themeShade="80"/>
-        </w:rPr>
-        <w:t>detail</w:t>
-      </w:r>
-      <w:r>
-        <w:rPr>
-          <w:color w:val="984806" w:themeColor="accent6" w:themeShade="80"/>
-        </w:rPr>
-        <w:t>&gt;-&lt;postfix&gt;</w:t>
-      </w:r>
-    </w:p>
-    <w:p>
-      <w:pPr>
-        <w:ind w:left="720"/>
-      </w:pPr>
-      <w:r>
-        <w:t>Where:</w:t>
+      <w:r>
+        <w:rPr>
+          <w:i/>
+        </w:rPr>
+        <w:t>widget</w:t>
+      </w:r>
+      <w:r>
+        <w:rPr>
+          <w:i/>
+        </w:rPr>
+        <w:t>&gt;</w:t>
+      </w:r>
+      <w:r>
+        <w:t>.css</w:t>
       </w:r>
     </w:p>
     <w:p>
       <w:pPr>
         <w:ind w:left="1440"/>
-        <w:rPr>
-          <w:color w:val="984806" w:themeColor="accent6" w:themeShade="80"/>
-        </w:rPr>
-      </w:pPr>
-      <w:r>
-        <w:rPr>
-          <w:color w:val="984806" w:themeColor="accent6" w:themeShade="80"/>
-        </w:rPr>
-        <w:t>fr-</w:t>
-      </w:r>
-    </w:p>
-    <w:p>
-      <w:pPr>
-        <w:ind w:left="2160"/>
-      </w:pPr>
-      <w:r>
-        <w:t>L</w:t>
-      </w:r>
-      <w:r>
-        <w:t>iteral, all forerunner classes will start with “</w:t>
-      </w:r>
-      <w:proofErr w:type="spellStart"/>
-      <w:r>
-        <w:t>fr</w:t>
-      </w:r>
-      <w:proofErr w:type="spellEnd"/>
-      <w:r>
-        <w:t>-“</w:t>
-      </w:r>
-    </w:p>
-    <w:p>
-      <w:pPr>
-        <w:ind w:left="1440"/>
-      </w:pPr>
-      <w:r>
-        <w:rPr>
-          <w:color w:val="984806" w:themeColor="accent6" w:themeShade="80"/>
-        </w:rPr>
-        <w:t>&lt;component&gt;</w:t>
-      </w:r>
-    </w:p>
-    <w:p>
-      <w:pPr>
-        <w:ind w:left="2160"/>
-      </w:pPr>
-      <w:r>
-        <w:t xml:space="preserve">Is either the widget </w:t>
-      </w:r>
-      <w:r>
-        <w:t>name</w:t>
-      </w:r>
-      <w:r>
-        <w:t xml:space="preserve"> (it is ok </w:t>
-      </w:r>
-      <w:r>
-        <w:t>to abbreviate) or a core area of</w:t>
-      </w:r>
-      <w:r>
-        <w:t xml:space="preserve"> class definitions </w:t>
-      </w:r>
-      <w:r>
-        <w:t xml:space="preserve">such as </w:t>
-      </w:r>
-      <w:r>
-        <w:t>tool</w:t>
-      </w:r>
-      <w:r>
-        <w:t>, container</w:t>
-      </w:r>
-      <w:r>
-        <w:t xml:space="preserve">, </w:t>
-      </w:r>
-      <w:r>
-        <w:t>state</w:t>
-      </w:r>
-      <w:r>
-        <w:t>, etc.</w:t>
-      </w:r>
-    </w:p>
-    <w:p>
-      <w:pPr>
-        <w:ind w:left="1440"/>
-      </w:pPr>
-      <w:r>
-        <w:rPr>
-          <w:color w:val="984806" w:themeColor="accent6" w:themeShade="80"/>
-        </w:rPr>
-        <w:t>&lt;detail</w:t>
-      </w:r>
-      <w:r>
-        <w:rPr>
-          <w:color w:val="984806" w:themeColor="accent6" w:themeShade="80"/>
-        </w:rPr>
-        <w:t>&gt;</w:t>
-      </w:r>
-    </w:p>
-    <w:p>
-      <w:pPr>
-        <w:ind w:left="2160"/>
-      </w:pPr>
-      <w:r>
-        <w:t xml:space="preserve">Is the </w:t>
-      </w:r>
-      <w:r>
-        <w:t>detail indicating what the class is for.</w:t>
-      </w:r>
-    </w:p>
-    <w:p>
-      <w:pPr>
-        <w:ind w:left="1440"/>
-        <w:rPr>
-          <w:color w:val="984806" w:themeColor="accent6" w:themeShade="80"/>
-        </w:rPr>
-      </w:pPr>
-      <w:r>
-        <w:rPr>
-          <w:color w:val="984806" w:themeColor="accent6" w:themeShade="80"/>
-        </w:rPr>
-        <w:t>&lt;postfix&gt;</w:t>
-      </w:r>
-    </w:p>
-    <w:p>
-      <w:pPr>
-        <w:ind w:left="2160"/>
-      </w:pPr>
-      <w:r>
-        <w:t>Postfix is optional and will not generally be needed. When a postfix is needed, it will i</w:t>
-      </w:r>
-      <w:r>
-        <w:t xml:space="preserve">ndicate </w:t>
-      </w:r>
-      <w:r>
-        <w:t xml:space="preserve">additional detail such as </w:t>
-      </w:r>
-      <w:r>
-        <w:t>direction</w:t>
-      </w:r>
-      <w:r>
-        <w:t xml:space="preserve"> or whether a class is an id. Common postfixes are</w:t>
-      </w:r>
-      <w:r>
-        <w:t xml:space="preserve"> as follows:</w:t>
-      </w:r>
-    </w:p>
-    <w:p>
-      <w:pPr>
-        <w:ind w:left="2880"/>
-      </w:pPr>
-      <w:r>
-        <w:t>id</w:t>
-      </w:r>
-    </w:p>
-    <w:p>
-      <w:pPr>
-        <w:ind w:left="3600"/>
-      </w:pPr>
-      <w:r>
-        <w:t>Used to indicate that a class is used as a selector and does not have a class definition</w:t>
-      </w:r>
-    </w:p>
-    <w:p>
-      <w:pPr>
-        <w:ind w:left="2880"/>
-      </w:pPr>
+      </w:pPr>
+      <w:r>
+        <w:t>All widgets should define their own .css file and it should be imported into Forerunner-all.css.</w:t>
+      </w:r>
+    </w:p>
+    <w:p>
+      <w:r>
+        <w:t>To redu</w:t>
+      </w:r>
+      <w:r>
+        <w:t>ce the download footprint, the e</w:t>
+      </w:r>
+      <w:r>
+        <w:t xml:space="preserve">nd user could choose to download only </w:t>
+      </w:r>
+      <w:r>
+        <w:rPr>
+          <w:i/>
+        </w:rPr>
+        <w:t>forerunner</w:t>
+      </w:r>
+      <w:r>
+        <w:rPr>
+          <w:i/>
+        </w:rPr>
+        <w:t>-</w:t>
+      </w:r>
+      <w:r>
+        <w:rPr>
+          <w:i/>
+        </w:rPr>
+        <w:t>core.css</w:t>
+      </w:r>
+      <w:r>
+        <w:t xml:space="preserve"> and the individual widget.css files that they actually use.</w:t>
+      </w:r>
+    </w:p>
+    <w:p>
+      <w:pPr>
+        <w:pStyle w:val="Heading1"/>
+      </w:pPr>
+      <w:r>
+        <w:t>Themes</w:t>
+      </w:r>
+    </w:p>
+    <w:p>
+      <w:r>
+        <w:t>Themes basically are simply linking to different versions (I.e., not the default set of .css files) of one or more classes when loading the page. The users can accomplish this by modifying the supplied .css files or creating new ones and then linking to the new style sheets on their pages.</w:t>
+      </w:r>
+    </w:p>
+    <w:p>
       <w:r>
         <w:lastRenderedPageBreak/>
-        <w:t xml:space="preserve"> </w:t>
-      </w:r>
-      <w:r>
-        <w:t>t</w:t>
-      </w:r>
-      <w:r>
-        <w:t>l</w:t>
-      </w:r>
-      <w:r>
-        <w:t xml:space="preserve">, </w:t>
-      </w:r>
-      <w:proofErr w:type="gramStart"/>
-      <w:r>
-        <w:t>tr</w:t>
-      </w:r>
-      <w:proofErr w:type="gramEnd"/>
-      <w:r>
-        <w:t>, bl, br, top, bottom, right. left, all</w:t>
-      </w:r>
-    </w:p>
-    <w:p>
-      <w:pPr>
-        <w:ind w:left="3600"/>
-      </w:pPr>
-      <w:r>
-        <w:t xml:space="preserve">Used to indicate which part of the border a class applies to. Such as </w:t>
-      </w:r>
-      <w:r>
-        <w:t>Top left, right, bottom left, right</w:t>
-      </w:r>
-      <w:r>
-        <w:t>, etc.</w:t>
-      </w:r>
-    </w:p>
-    <w:p>
-      <w:pPr>
-        <w:ind w:left="720"/>
-      </w:pPr>
-      <w:r>
-        <w:t>Examples:</w:t>
-      </w:r>
-    </w:p>
-    <w:p>
-      <w:pPr>
-        <w:ind w:left="1440"/>
-        <w:rPr>
-          <w:color w:val="984806" w:themeColor="accent6" w:themeShade="80"/>
-        </w:rPr>
-      </w:pPr>
-      <w:r>
-        <w:rPr>
-          <w:color w:val="984806" w:themeColor="accent6" w:themeShade="80"/>
-        </w:rPr>
-        <w:t>.</w:t>
-      </w:r>
-      <w:proofErr w:type="spellStart"/>
-      <w:r>
-        <w:rPr>
-          <w:color w:val="984806" w:themeColor="accent6" w:themeShade="80"/>
-        </w:rPr>
-        <w:t>fr</w:t>
-      </w:r>
-      <w:proofErr w:type="spellEnd"/>
-      <w:r>
-        <w:rPr>
-          <w:color w:val="984806" w:themeColor="accent6" w:themeShade="80"/>
-        </w:rPr>
-        <w:t>-toolbar</w:t>
-      </w:r>
-    </w:p>
-    <w:p>
-      <w:pPr>
-        <w:ind w:left="2160"/>
-      </w:pPr>
-      <w:r>
-        <w:t>Top level widget class</w:t>
-      </w:r>
-      <w:r>
-        <w:t>.</w:t>
-      </w:r>
-    </w:p>
-    <w:p>
-      <w:pPr>
-        <w:ind w:left="1440"/>
-      </w:pPr>
-      <w:r>
-        <w:rPr>
-          <w:color w:val="984806" w:themeColor="accent6" w:themeShade="80"/>
-        </w:rPr>
-        <w:t>.</w:t>
-      </w:r>
-      <w:proofErr w:type="spellStart"/>
-      <w:r>
-        <w:rPr>
-          <w:color w:val="984806" w:themeColor="accent6" w:themeShade="80"/>
-        </w:rPr>
-        <w:t>fr</w:t>
-      </w:r>
-      <w:proofErr w:type="spellEnd"/>
-      <w:r>
-        <w:rPr>
-          <w:color w:val="984806" w:themeColor="accent6" w:themeShade="80"/>
-        </w:rPr>
-        <w:t>-toolbar div</w:t>
-      </w:r>
-      <w:r>
-        <w:t xml:space="preserve"> {</w:t>
-      </w:r>
-    </w:p>
-    <w:p>
-      <w:pPr>
-        <w:ind w:left="1440"/>
-      </w:pPr>
-      <w:r>
-        <w:t>}</w:t>
-      </w:r>
-    </w:p>
-    <w:p>
-      <w:pPr>
-        <w:ind w:left="2160"/>
-      </w:pPr>
-      <w:r>
-        <w:t>Stylize all &lt;div&gt; elements under the toolbar widget.</w:t>
+        <w:t>In order for themes to work well there should be a strong set of core classes defined that are shared among the widgets</w:t>
       </w:r>
     </w:p>
     <w:p>
@@ -965,183 +1076,8 @@
         <w:pStyle w:val="Heading1"/>
       </w:pPr>
       <w:r>
-        <w:t>SDK files</w:t>
-      </w:r>
-    </w:p>
-    <w:p>
-      <w:r>
-        <w:t xml:space="preserve">For the forerunner SDK all js files should be concatenated and minimized. For </w:t>
-      </w:r>
-      <w:r>
-        <w:t xml:space="preserve">the associated </w:t>
-      </w:r>
-      <w:r>
-        <w:t>.css file</w:t>
-      </w:r>
-      <w:r>
-        <w:t>s</w:t>
-      </w:r>
-      <w:r>
-        <w:t xml:space="preserve"> the strategy is different. That is because the intent is to allow the end users the ability to stylize the widgets </w:t>
-      </w:r>
-      <w:r>
-        <w:t>via the individual .css files</w:t>
-      </w:r>
-      <w:r>
-        <w:t>. We will however package up the .css file into the following structure that will make including the .css files easier:</w:t>
-      </w:r>
-    </w:p>
-    <w:p>
-      <w:pPr>
-        <w:ind w:left="720"/>
-        <w:rPr>
-          <w:i/>
-        </w:rPr>
-      </w:pPr>
-      <w:r>
-        <w:rPr>
-          <w:i/>
-        </w:rPr>
-        <w:t>Forerunner-all.css</w:t>
-      </w:r>
-    </w:p>
-    <w:p>
-      <w:pPr>
-        <w:ind w:left="1440"/>
-      </w:pPr>
-      <w:r>
-        <w:t xml:space="preserve">This file will use the @import directive to include all the .css files used by the SDK. This will include </w:t>
-      </w:r>
-      <w:r>
-        <w:rPr>
-          <w:i/>
-        </w:rPr>
-        <w:t>forerunner</w:t>
-      </w:r>
-      <w:r>
-        <w:rPr>
-          <w:i/>
-        </w:rPr>
-        <w:t>-</w:t>
-      </w:r>
-      <w:r>
-        <w:rPr>
-          <w:i/>
-        </w:rPr>
-        <w:t>core.css</w:t>
-      </w:r>
-      <w:r>
-        <w:t xml:space="preserve"> as well as all individual </w:t>
-      </w:r>
-      <w:r>
-        <w:rPr>
-          <w:i/>
-        </w:rPr>
-        <w:t>widget.css</w:t>
-      </w:r>
-      <w:r>
-        <w:t xml:space="preserve"> files.</w:t>
-      </w:r>
-      <w:r>
-        <w:t xml:space="preserve"> This should be the only .css file and end user need link to.</w:t>
-      </w:r>
-    </w:p>
-    <w:p>
-      <w:pPr>
-        <w:ind w:left="720"/>
-      </w:pPr>
-      <w:r>
-        <w:rPr>
-          <w:i/>
-        </w:rPr>
-        <w:t>&lt;</w:t>
-      </w:r>
-      <w:proofErr w:type="gramStart"/>
-      <w:r>
-        <w:rPr>
-          <w:i/>
-        </w:rPr>
-        <w:t>widget</w:t>
-      </w:r>
-      <w:proofErr w:type="gramEnd"/>
-      <w:r>
-        <w:rPr>
-          <w:i/>
-        </w:rPr>
-        <w:t>&gt;</w:t>
-      </w:r>
-      <w:r>
-        <w:t>.css</w:t>
-      </w:r>
-    </w:p>
-    <w:p>
-      <w:pPr>
-        <w:ind w:left="1440"/>
-      </w:pPr>
-      <w:r>
-        <w:t>All widgets should define their own .css file and it should be imported into Forerunner-all.css.</w:t>
-      </w:r>
-    </w:p>
-    <w:p>
-      <w:r>
-        <w:t>To redu</w:t>
-      </w:r>
-      <w:r>
-        <w:t>ce the download footprint, the e</w:t>
-      </w:r>
-      <w:r>
-        <w:t xml:space="preserve">nd user could choose to download only </w:t>
-      </w:r>
-      <w:r>
-        <w:rPr>
-          <w:i/>
-        </w:rPr>
-        <w:t>forerunner</w:t>
-      </w:r>
-      <w:r>
-        <w:rPr>
-          <w:i/>
-        </w:rPr>
-        <w:t>-</w:t>
-      </w:r>
-      <w:r>
-        <w:rPr>
-          <w:i/>
-        </w:rPr>
-        <w:t>core.css</w:t>
-      </w:r>
-      <w:r>
-        <w:t xml:space="preserve"> and the individual widget.css files that they actually use.</w:t>
-      </w:r>
-    </w:p>
-    <w:p>
-      <w:pPr>
-        <w:pStyle w:val="Heading1"/>
-      </w:pPr>
-      <w:r>
-        <w:t>Themes</w:t>
-      </w:r>
-    </w:p>
-    <w:p>
-      <w:r>
-        <w:t>Themes basically are simply linking to different versions (I.e., not the default set of .css files) of one or more classes when loading the page. The users can accomplish this by modifying the supplied .css files or creating new ones and then linking to the new style sheets on their pages.</w:t>
-      </w:r>
-    </w:p>
-    <w:p>
-      <w:r>
-        <w:t>In order for themes to work well there should be a strong set of core classes defined that are shared among the widgets</w:t>
-      </w:r>
-    </w:p>
-    <w:p>
-      <w:pPr>
-        <w:pStyle w:val="Heading1"/>
-      </w:pPr>
-      <w:proofErr w:type="gramStart"/>
-      <w:r>
-        <w:lastRenderedPageBreak/>
         <w:t>forerunner-core.css</w:t>
       </w:r>
-      <w:proofErr w:type="gramEnd"/>
     </w:p>
     <w:p>
       <w:r>
@@ -1342,7 +1278,7 @@
           <w:rPr>
             <w:noProof/>
           </w:rPr>
-          <w:t>1</w:t>
+          <w:t>2</w:t>
         </w:r>
         <w:r>
           <w:rPr>
@@ -1953,6 +1889,18 @@
     <w:uiPriority w:val="99"/>
     <w:rsid w:val="00D82F61"/>
   </w:style>
+  <w:style w:type="character" w:styleId="FollowedHyperlink">
+    <w:name w:val="FollowedHyperlink"/>
+    <w:basedOn w:val="DefaultParagraphFont"/>
+    <w:uiPriority w:val="99"/>
+    <w:semiHidden/>
+    <w:unhideWhenUsed/>
+    <w:rsid w:val="001B5123"/>
+    <w:rPr>
+      <w:color w:val="800080" w:themeColor="followedHyperlink"/>
+      <w:u w:val="single"/>
+    </w:rPr>
+  </w:style>
 </w:styles>
 </file>
 
@@ -2285,6 +2233,18 @@
     <w:link w:val="Footer"/>
     <w:uiPriority w:val="99"/>
     <w:rsid w:val="00D82F61"/>
+  </w:style>
+  <w:style w:type="character" w:styleId="FollowedHyperlink">
+    <w:name w:val="FollowedHyperlink"/>
+    <w:basedOn w:val="DefaultParagraphFont"/>
+    <w:uiPriority w:val="99"/>
+    <w:semiHidden/>
+    <w:unhideWhenUsed/>
+    <w:rsid w:val="001B5123"/>
+    <w:rPr>
+      <w:color w:val="800080" w:themeColor="followedHyperlink"/>
+      <w:u w:val="single"/>
+    </w:rPr>
   </w:style>
 </w:styles>
 </file>

</xml_diff>

<commit_message>
- minor update to the style guideline.
- Signed off by Jon Totton
</commit_message>
<xml_diff>
--- a/CSS Framework.docx
+++ b/CSS Framework.docx
@@ -25,13 +25,689 @@
         <w:t>Author: Jon Totton, July 2, 2013</w:t>
       </w:r>
     </w:p>
+    <w:sdt>
+      <w:sdtPr>
+        <w:id w:val="-1242478990"/>
+        <w:docPartObj>
+          <w:docPartGallery w:val="Table of Contents"/>
+          <w:docPartUnique/>
+        </w:docPartObj>
+      </w:sdtPr>
+      <w:sdtEndPr>
+        <w:rPr>
+          <w:rFonts w:asciiTheme="minorHAnsi" w:eastAsiaTheme="minorHAnsi" w:hAnsiTheme="minorHAnsi" w:cstheme="minorBidi"/>
+          <w:noProof/>
+          <w:color w:val="auto"/>
+          <w:sz w:val="22"/>
+          <w:szCs w:val="22"/>
+          <w:lang w:eastAsia="en-US"/>
+        </w:rPr>
+      </w:sdtEndPr>
+      <w:sdtContent>
+        <w:p>
+          <w:pPr>
+            <w:pStyle w:val="TOCHeading"/>
+          </w:pPr>
+          <w:r>
+            <w:t>Contents</w:t>
+          </w:r>
+        </w:p>
+        <w:p>
+          <w:pPr>
+            <w:pStyle w:val="TOC1"/>
+            <w:tabs>
+              <w:tab w:val="right" w:leader="dot" w:pos="9350"/>
+            </w:tabs>
+            <w:rPr>
+              <w:noProof/>
+            </w:rPr>
+          </w:pPr>
+          <w:r>
+            <w:fldChar w:fldCharType="begin"/>
+          </w:r>
+          <w:r>
+            <w:instrText xml:space="preserve"> TOC \o "1-3" \h \z \u </w:instrText>
+          </w:r>
+          <w:r>
+            <w:fldChar w:fldCharType="separate"/>
+          </w:r>
+          <w:hyperlink w:anchor="_Toc365209251" w:history="1">
+            <w:r>
+              <w:rPr>
+                <w:rStyle w:val="Hyperlink"/>
+                <w:noProof/>
+              </w:rPr>
+              <w:t>Summary</w:t>
+            </w:r>
+            <w:r>
+              <w:rPr>
+                <w:noProof/>
+                <w:webHidden/>
+              </w:rPr>
+              <w:tab/>
+            </w:r>
+            <w:r>
+              <w:rPr>
+                <w:noProof/>
+                <w:webHidden/>
+              </w:rPr>
+              <w:fldChar w:fldCharType="begin"/>
+            </w:r>
+            <w:r>
+              <w:rPr>
+                <w:noProof/>
+                <w:webHidden/>
+              </w:rPr>
+              <w:instrText xml:space="preserve"> PAGEREF _Toc365209251 \h </w:instrText>
+            </w:r>
+            <w:r>
+              <w:rPr>
+                <w:noProof/>
+                <w:webHidden/>
+              </w:rPr>
+            </w:r>
+            <w:r>
+              <w:rPr>
+                <w:noProof/>
+                <w:webHidden/>
+              </w:rPr>
+              <w:fldChar w:fldCharType="separate"/>
+            </w:r>
+            <w:r>
+              <w:rPr>
+                <w:noProof/>
+                <w:webHidden/>
+              </w:rPr>
+              <w:t>1</w:t>
+            </w:r>
+            <w:r>
+              <w:rPr>
+                <w:noProof/>
+                <w:webHidden/>
+              </w:rPr>
+              <w:fldChar w:fldCharType="end"/>
+            </w:r>
+          </w:hyperlink>
+        </w:p>
+        <w:p>
+          <w:pPr>
+            <w:pStyle w:val="TOC1"/>
+            <w:tabs>
+              <w:tab w:val="right" w:leader="dot" w:pos="9350"/>
+            </w:tabs>
+            <w:rPr>
+              <w:noProof/>
+            </w:rPr>
+          </w:pPr>
+          <w:hyperlink w:anchor="_Toc365209252" w:history="1">
+            <w:r>
+              <w:rPr>
+                <w:rStyle w:val="Hyperlink"/>
+                <w:noProof/>
+              </w:rPr>
+              <w:t>Classes an</w:t>
+            </w:r>
+            <w:r>
+              <w:rPr>
+                <w:rStyle w:val="Hyperlink"/>
+                <w:noProof/>
+              </w:rPr>
+              <w:t>d</w:t>
+            </w:r>
+            <w:r>
+              <w:rPr>
+                <w:rStyle w:val="Hyperlink"/>
+                <w:noProof/>
+              </w:rPr>
+              <w:t xml:space="preserve"> Styles</w:t>
+            </w:r>
+            <w:r>
+              <w:rPr>
+                <w:noProof/>
+                <w:webHidden/>
+              </w:rPr>
+              <w:tab/>
+            </w:r>
+            <w:r>
+              <w:rPr>
+                <w:noProof/>
+                <w:webHidden/>
+              </w:rPr>
+              <w:fldChar w:fldCharType="begin"/>
+            </w:r>
+            <w:r>
+              <w:rPr>
+                <w:noProof/>
+                <w:webHidden/>
+              </w:rPr>
+              <w:instrText xml:space="preserve"> PAGEREF _Toc365209252 \h </w:instrText>
+            </w:r>
+            <w:r>
+              <w:rPr>
+                <w:noProof/>
+                <w:webHidden/>
+              </w:rPr>
+            </w:r>
+            <w:r>
+              <w:rPr>
+                <w:noProof/>
+                <w:webHidden/>
+              </w:rPr>
+              <w:fldChar w:fldCharType="separate"/>
+            </w:r>
+            <w:r>
+              <w:rPr>
+                <w:noProof/>
+                <w:webHidden/>
+              </w:rPr>
+              <w:t>1</w:t>
+            </w:r>
+            <w:r>
+              <w:rPr>
+                <w:noProof/>
+                <w:webHidden/>
+              </w:rPr>
+              <w:fldChar w:fldCharType="end"/>
+            </w:r>
+          </w:hyperlink>
+        </w:p>
+        <w:p>
+          <w:pPr>
+            <w:pStyle w:val="TOC1"/>
+            <w:tabs>
+              <w:tab w:val="right" w:leader="dot" w:pos="9350"/>
+            </w:tabs>
+            <w:rPr>
+              <w:noProof/>
+            </w:rPr>
+          </w:pPr>
+          <w:hyperlink w:anchor="_Toc365209253" w:history="1">
+            <w:r>
+              <w:rPr>
+                <w:rStyle w:val="Hyperlink"/>
+                <w:noProof/>
+              </w:rPr>
+              <w:t>Where to Put Style Definitions</w:t>
+            </w:r>
+            <w:r>
+              <w:rPr>
+                <w:noProof/>
+                <w:webHidden/>
+              </w:rPr>
+              <w:tab/>
+            </w:r>
+            <w:r>
+              <w:rPr>
+                <w:noProof/>
+                <w:webHidden/>
+              </w:rPr>
+              <w:fldChar w:fldCharType="begin"/>
+            </w:r>
+            <w:r>
+              <w:rPr>
+                <w:noProof/>
+                <w:webHidden/>
+              </w:rPr>
+              <w:instrText xml:space="preserve"> PAGEREF _Toc365209253 \h </w:instrText>
+            </w:r>
+            <w:r>
+              <w:rPr>
+                <w:noProof/>
+                <w:webHidden/>
+              </w:rPr>
+            </w:r>
+            <w:r>
+              <w:rPr>
+                <w:noProof/>
+                <w:webHidden/>
+              </w:rPr>
+              <w:fldChar w:fldCharType="separate"/>
+            </w:r>
+            <w:r>
+              <w:rPr>
+                <w:noProof/>
+                <w:webHidden/>
+              </w:rPr>
+              <w:t>2</w:t>
+            </w:r>
+            <w:r>
+              <w:rPr>
+                <w:noProof/>
+                <w:webHidden/>
+              </w:rPr>
+              <w:fldChar w:fldCharType="end"/>
+            </w:r>
+          </w:hyperlink>
+        </w:p>
+        <w:p>
+          <w:pPr>
+            <w:pStyle w:val="TOC1"/>
+            <w:tabs>
+              <w:tab w:val="right" w:leader="dot" w:pos="9350"/>
+            </w:tabs>
+            <w:rPr>
+              <w:noProof/>
+            </w:rPr>
+          </w:pPr>
+          <w:hyperlink w:anchor="_Toc365209254" w:history="1">
+            <w:r>
+              <w:rPr>
+                <w:rStyle w:val="Hyperlink"/>
+                <w:noProof/>
+              </w:rPr>
+              <w:t>Naming Conventions</w:t>
+            </w:r>
+            <w:r>
+              <w:rPr>
+                <w:noProof/>
+                <w:webHidden/>
+              </w:rPr>
+              <w:tab/>
+            </w:r>
+            <w:r>
+              <w:rPr>
+                <w:noProof/>
+                <w:webHidden/>
+              </w:rPr>
+              <w:fldChar w:fldCharType="begin"/>
+            </w:r>
+            <w:r>
+              <w:rPr>
+                <w:noProof/>
+                <w:webHidden/>
+              </w:rPr>
+              <w:instrText xml:space="preserve"> PAGEREF _Toc365209254 \h </w:instrText>
+            </w:r>
+            <w:r>
+              <w:rPr>
+                <w:noProof/>
+                <w:webHidden/>
+              </w:rPr>
+            </w:r>
+            <w:r>
+              <w:rPr>
+                <w:noProof/>
+                <w:webHidden/>
+              </w:rPr>
+              <w:fldChar w:fldCharType="separate"/>
+            </w:r>
+            <w:r>
+              <w:rPr>
+                <w:noProof/>
+                <w:webHidden/>
+              </w:rPr>
+              <w:t>2</w:t>
+            </w:r>
+            <w:r>
+              <w:rPr>
+                <w:noProof/>
+                <w:webHidden/>
+              </w:rPr>
+              <w:fldChar w:fldCharType="end"/>
+            </w:r>
+          </w:hyperlink>
+        </w:p>
+        <w:p>
+          <w:pPr>
+            <w:pStyle w:val="TOC1"/>
+            <w:tabs>
+              <w:tab w:val="right" w:leader="dot" w:pos="9350"/>
+            </w:tabs>
+            <w:rPr>
+              <w:noProof/>
+            </w:rPr>
+          </w:pPr>
+          <w:hyperlink w:anchor="_Toc365209255" w:history="1">
+            <w:r>
+              <w:rPr>
+                <w:rStyle w:val="Hyperlink"/>
+                <w:noProof/>
+              </w:rPr>
+              <w:t>SDK files</w:t>
+            </w:r>
+            <w:r>
+              <w:rPr>
+                <w:noProof/>
+                <w:webHidden/>
+              </w:rPr>
+              <w:tab/>
+            </w:r>
+            <w:r>
+              <w:rPr>
+                <w:noProof/>
+                <w:webHidden/>
+              </w:rPr>
+              <w:fldChar w:fldCharType="begin"/>
+            </w:r>
+            <w:r>
+              <w:rPr>
+                <w:noProof/>
+                <w:webHidden/>
+              </w:rPr>
+              <w:instrText xml:space="preserve"> PAGEREF _Toc365209255 \h </w:instrText>
+            </w:r>
+            <w:r>
+              <w:rPr>
+                <w:noProof/>
+                <w:webHidden/>
+              </w:rPr>
+            </w:r>
+            <w:r>
+              <w:rPr>
+                <w:noProof/>
+                <w:webHidden/>
+              </w:rPr>
+              <w:fldChar w:fldCharType="separate"/>
+            </w:r>
+            <w:r>
+              <w:rPr>
+                <w:noProof/>
+                <w:webHidden/>
+              </w:rPr>
+              <w:t>3</w:t>
+            </w:r>
+            <w:r>
+              <w:rPr>
+                <w:noProof/>
+                <w:webHidden/>
+              </w:rPr>
+              <w:fldChar w:fldCharType="end"/>
+            </w:r>
+          </w:hyperlink>
+        </w:p>
+        <w:p>
+          <w:pPr>
+            <w:pStyle w:val="TOC1"/>
+            <w:tabs>
+              <w:tab w:val="right" w:leader="dot" w:pos="9350"/>
+            </w:tabs>
+            <w:rPr>
+              <w:noProof/>
+            </w:rPr>
+          </w:pPr>
+          <w:hyperlink w:anchor="_Toc365209256" w:history="1">
+            <w:r>
+              <w:rPr>
+                <w:rStyle w:val="Hyperlink"/>
+                <w:noProof/>
+              </w:rPr>
+              <w:t>Themes</w:t>
+            </w:r>
+            <w:r>
+              <w:rPr>
+                <w:noProof/>
+                <w:webHidden/>
+              </w:rPr>
+              <w:tab/>
+            </w:r>
+            <w:r>
+              <w:rPr>
+                <w:noProof/>
+                <w:webHidden/>
+              </w:rPr>
+              <w:fldChar w:fldCharType="begin"/>
+            </w:r>
+            <w:r>
+              <w:rPr>
+                <w:noProof/>
+                <w:webHidden/>
+              </w:rPr>
+              <w:instrText xml:space="preserve"> PAGEREF _Toc365209256 \h </w:instrText>
+            </w:r>
+            <w:r>
+              <w:rPr>
+                <w:noProof/>
+                <w:webHidden/>
+              </w:rPr>
+            </w:r>
+            <w:r>
+              <w:rPr>
+                <w:noProof/>
+                <w:webHidden/>
+              </w:rPr>
+              <w:fldChar w:fldCharType="separate"/>
+            </w:r>
+            <w:r>
+              <w:rPr>
+                <w:noProof/>
+                <w:webHidden/>
+              </w:rPr>
+              <w:t>4</w:t>
+            </w:r>
+            <w:r>
+              <w:rPr>
+                <w:noProof/>
+                <w:webHidden/>
+              </w:rPr>
+              <w:fldChar w:fldCharType="end"/>
+            </w:r>
+          </w:hyperlink>
+        </w:p>
+        <w:p>
+          <w:pPr>
+            <w:pStyle w:val="TOC1"/>
+            <w:tabs>
+              <w:tab w:val="right" w:leader="dot" w:pos="9350"/>
+            </w:tabs>
+            <w:rPr>
+              <w:noProof/>
+            </w:rPr>
+          </w:pPr>
+          <w:hyperlink w:anchor="_Toc365209257" w:history="1">
+            <w:r>
+              <w:rPr>
+                <w:rStyle w:val="Hyperlink"/>
+                <w:noProof/>
+              </w:rPr>
+              <w:t>forerunner-core.css</w:t>
+            </w:r>
+            <w:r>
+              <w:rPr>
+                <w:noProof/>
+                <w:webHidden/>
+              </w:rPr>
+              <w:tab/>
+            </w:r>
+            <w:r>
+              <w:rPr>
+                <w:noProof/>
+                <w:webHidden/>
+              </w:rPr>
+              <w:fldChar w:fldCharType="begin"/>
+            </w:r>
+            <w:r>
+              <w:rPr>
+                <w:noProof/>
+                <w:webHidden/>
+              </w:rPr>
+              <w:instrText xml:space="preserve"> PAGEREF _Toc365209257 \h </w:instrText>
+            </w:r>
+            <w:r>
+              <w:rPr>
+                <w:noProof/>
+                <w:webHidden/>
+              </w:rPr>
+            </w:r>
+            <w:r>
+              <w:rPr>
+                <w:noProof/>
+                <w:webHidden/>
+              </w:rPr>
+              <w:fldChar w:fldCharType="separate"/>
+            </w:r>
+            <w:r>
+              <w:rPr>
+                <w:noProof/>
+                <w:webHidden/>
+              </w:rPr>
+              <w:t>4</w:t>
+            </w:r>
+            <w:r>
+              <w:rPr>
+                <w:noProof/>
+                <w:webHidden/>
+              </w:rPr>
+              <w:fldChar w:fldCharType="end"/>
+            </w:r>
+          </w:hyperlink>
+        </w:p>
+        <w:p>
+          <w:pPr>
+            <w:pStyle w:val="TOC1"/>
+            <w:tabs>
+              <w:tab w:val="right" w:leader="dot" w:pos="9350"/>
+            </w:tabs>
+            <w:rPr>
+              <w:noProof/>
+            </w:rPr>
+          </w:pPr>
+          <w:hyperlink w:anchor="_Toc365209258" w:history="1">
+            <w:r>
+              <w:rPr>
+                <w:rStyle w:val="Hyperlink"/>
+                <w:noProof/>
+              </w:rPr>
+              <w:t>Future</w:t>
+            </w:r>
+            <w:r>
+              <w:rPr>
+                <w:noProof/>
+                <w:webHidden/>
+              </w:rPr>
+              <w:tab/>
+            </w:r>
+            <w:r>
+              <w:rPr>
+                <w:noProof/>
+                <w:webHidden/>
+              </w:rPr>
+              <w:fldChar w:fldCharType="begin"/>
+            </w:r>
+            <w:r>
+              <w:rPr>
+                <w:noProof/>
+                <w:webHidden/>
+              </w:rPr>
+              <w:instrText xml:space="preserve"> PAGEREF _Toc365209258 \h </w:instrText>
+            </w:r>
+            <w:r>
+              <w:rPr>
+                <w:noProof/>
+                <w:webHidden/>
+              </w:rPr>
+            </w:r>
+            <w:r>
+              <w:rPr>
+                <w:noProof/>
+                <w:webHidden/>
+              </w:rPr>
+              <w:fldChar w:fldCharType="separate"/>
+            </w:r>
+            <w:r>
+              <w:rPr>
+                <w:noProof/>
+                <w:webHidden/>
+              </w:rPr>
+              <w:t>4</w:t>
+            </w:r>
+            <w:r>
+              <w:rPr>
+                <w:noProof/>
+                <w:webHidden/>
+              </w:rPr>
+              <w:fldChar w:fldCharType="end"/>
+            </w:r>
+          </w:hyperlink>
+        </w:p>
+        <w:p>
+          <w:pPr>
+            <w:pStyle w:val="TOC1"/>
+            <w:tabs>
+              <w:tab w:val="right" w:leader="dot" w:pos="9350"/>
+            </w:tabs>
+            <w:rPr>
+              <w:noProof/>
+            </w:rPr>
+          </w:pPr>
+          <w:hyperlink w:anchor="_Toc365209259" w:history="1">
+            <w:r>
+              <w:rPr>
+                <w:rStyle w:val="Hyperlink"/>
+                <w:noProof/>
+              </w:rPr>
+              <w:t>Current problems</w:t>
+            </w:r>
+            <w:r>
+              <w:rPr>
+                <w:noProof/>
+                <w:webHidden/>
+              </w:rPr>
+              <w:tab/>
+            </w:r>
+            <w:r>
+              <w:rPr>
+                <w:noProof/>
+                <w:webHidden/>
+              </w:rPr>
+              <w:fldChar w:fldCharType="begin"/>
+            </w:r>
+            <w:r>
+              <w:rPr>
+                <w:noProof/>
+                <w:webHidden/>
+              </w:rPr>
+              <w:instrText xml:space="preserve"> PAGEREF _Toc365209259 \h </w:instrText>
+            </w:r>
+            <w:r>
+              <w:rPr>
+                <w:noProof/>
+                <w:webHidden/>
+              </w:rPr>
+            </w:r>
+            <w:r>
+              <w:rPr>
+                <w:noProof/>
+                <w:webHidden/>
+              </w:rPr>
+              <w:fldChar w:fldCharType="separate"/>
+            </w:r>
+            <w:r>
+              <w:rPr>
+                <w:noProof/>
+                <w:webHidden/>
+              </w:rPr>
+              <w:t>4</w:t>
+            </w:r>
+            <w:r>
+              <w:rPr>
+                <w:noProof/>
+                <w:webHidden/>
+              </w:rPr>
+              <w:fldChar w:fldCharType="end"/>
+            </w:r>
+          </w:hyperlink>
+        </w:p>
+        <w:p>
+          <w:r>
+            <w:rPr>
+              <w:b/>
+              <w:bCs/>
+              <w:noProof/>
+            </w:rPr>
+            <w:fldChar w:fldCharType="end"/>
+          </w:r>
+        </w:p>
+      </w:sdtContent>
+    </w:sdt>
     <w:p>
       <w:pPr>
         <w:pStyle w:val="Heading1"/>
       </w:pPr>
+      <w:bookmarkStart w:id="0" w:name="_Toc365209251"/>
       <w:r>
         <w:t>Summary</w:t>
       </w:r>
+      <w:bookmarkEnd w:id="0"/>
     </w:p>
     <w:p>
       <w:r>
@@ -69,12 +745,14 @@
       <w:pPr>
         <w:pStyle w:val="Heading1"/>
       </w:pPr>
+      <w:bookmarkStart w:id="1" w:name="_Toc365209252"/>
       <w:r>
         <w:t>Classes</w:t>
       </w:r>
       <w:r>
         <w:t xml:space="preserve"> and Styles</w:t>
       </w:r>
+      <w:bookmarkEnd w:id="1"/>
     </w:p>
     <w:p>
       <w:pPr>
@@ -188,10 +866,26 @@
         <w:t xml:space="preserve"> </w:t>
       </w:r>
       <w:r>
-        <w:t>be defined in Cascading Style Sheet (I.e., .css)</w:t>
-      </w:r>
-      <w:r>
-        <w:t xml:space="preserve"> files and not directly in .js files.</w:t>
+        <w:t>be defined in Cascading Style Sheet (I.e., .</w:t>
+      </w:r>
+      <w:proofErr w:type="spellStart"/>
+      <w:r>
+        <w:t>css</w:t>
+      </w:r>
+      <w:proofErr w:type="spellEnd"/>
+      <w:r>
+        <w:t>)</w:t>
+      </w:r>
+      <w:r>
+        <w:t xml:space="preserve"> files and not directly in .</w:t>
+      </w:r>
+      <w:proofErr w:type="spellStart"/>
+      <w:r>
+        <w:t>js</w:t>
+      </w:r>
+      <w:proofErr w:type="spellEnd"/>
+      <w:r>
+        <w:t xml:space="preserve"> files.</w:t>
       </w:r>
     </w:p>
     <w:p>
@@ -203,6 +897,18 @@
         </w:numPr>
       </w:pPr>
       <w:r>
+        <w:t>Setup your CSS editor to use an indentation size of 2 characters and insert spaces not tabs.</w:t>
+      </w:r>
+    </w:p>
+    <w:p>
+      <w:pPr>
+        <w:pStyle w:val="ListParagraph"/>
+        <w:numPr>
+          <w:ilvl w:val="0"/>
+          <w:numId w:val="1"/>
+        </w:numPr>
+      </w:pPr>
+      <w:r>
         <w:t>“</w:t>
       </w:r>
       <w:r>
@@ -284,6 +990,7 @@
         </w:numPr>
       </w:pPr>
       <w:r>
+        <w:lastRenderedPageBreak/>
         <w:t>Classes should be defined with appropriate specificity</w:t>
       </w:r>
     </w:p>
@@ -338,7 +1045,21 @@
         <w:rPr>
           <w:color w:val="984806" w:themeColor="accent6" w:themeShade="80"/>
         </w:rPr>
-        <w:t xml:space="preserve">.fr-toolbar </w:t>
+        <w:t>.</w:t>
+      </w:r>
+      <w:proofErr w:type="spellStart"/>
+      <w:r>
+        <w:rPr>
+          <w:color w:val="984806" w:themeColor="accent6" w:themeShade="80"/>
+        </w:rPr>
+        <w:t>fr</w:t>
+      </w:r>
+      <w:proofErr w:type="spellEnd"/>
+      <w:r>
+        <w:rPr>
+          <w:color w:val="984806" w:themeColor="accent6" w:themeShade="80"/>
+        </w:rPr>
+        <w:t xml:space="preserve">-toolbar </w:t>
       </w:r>
       <w:r>
         <w:t>{</w:t>
@@ -368,7 +1089,21 @@
         <w:rPr>
           <w:color w:val="984806" w:themeColor="accent6" w:themeShade="80"/>
         </w:rPr>
-        <w:t xml:space="preserve">.fr-toolbar div </w:t>
+        <w:t>.</w:t>
+      </w:r>
+      <w:proofErr w:type="spellStart"/>
+      <w:r>
+        <w:rPr>
+          <w:color w:val="984806" w:themeColor="accent6" w:themeShade="80"/>
+        </w:rPr>
+        <w:t>fr</w:t>
+      </w:r>
+      <w:proofErr w:type="spellEnd"/>
+      <w:r>
+        <w:rPr>
+          <w:color w:val="984806" w:themeColor="accent6" w:themeShade="80"/>
+        </w:rPr>
+        <w:t xml:space="preserve">-toolbar div </w:t>
       </w:r>
       <w:r>
         <w:t>{</w:t>
@@ -411,11 +1146,13 @@
       <w:pPr>
         <w:pStyle w:val="Heading1"/>
       </w:pPr>
-      <w:bookmarkStart w:id="0" w:name="_Where_to_Put"/>
-      <w:bookmarkEnd w:id="0"/>
+      <w:bookmarkStart w:id="2" w:name="_Where_to_Put"/>
+      <w:bookmarkStart w:id="3" w:name="_Toc365209253"/>
+      <w:bookmarkEnd w:id="2"/>
       <w:r>
         <w:t>Where to Put Style Definitions</w:t>
       </w:r>
+      <w:bookmarkEnd w:id="3"/>
     </w:p>
     <w:p>
       <w:pPr>
@@ -429,7 +1166,15 @@
         <w:t>In general all public facing objects define</w:t>
       </w:r>
       <w:r>
-        <w:t>d in the forerunnersw.com SDK will be defined as jQuery wid</w:t>
+        <w:t xml:space="preserve">d in the forerunnersw.com SDK will be defined as </w:t>
+      </w:r>
+      <w:proofErr w:type="spellStart"/>
+      <w:r>
+        <w:t>jQuery</w:t>
+      </w:r>
+      <w:proofErr w:type="spellEnd"/>
+      <w:r>
+        <w:t xml:space="preserve"> wid</w:t>
       </w:r>
       <w:r>
         <w:t>g</w:t>
@@ -438,13 +1183,37 @@
         <w:t>e</w:t>
       </w:r>
       <w:r>
-        <w:t>ts. For each widget there should be one .js file. For each .js file containing a widget there should be on</w:t>
+        <w:t>ts. For each widget there should be one .</w:t>
+      </w:r>
+      <w:proofErr w:type="spellStart"/>
+      <w:r>
+        <w:t>js</w:t>
+      </w:r>
+      <w:proofErr w:type="spellEnd"/>
+      <w:r>
+        <w:t xml:space="preserve"> file. For each .</w:t>
+      </w:r>
+      <w:proofErr w:type="spellStart"/>
+      <w:r>
+        <w:t>js</w:t>
+      </w:r>
+      <w:proofErr w:type="spellEnd"/>
+      <w:r>
+        <w:t xml:space="preserve"> file containing a widget there should be on</w:t>
       </w:r>
       <w:r>
         <w:t>e</w:t>
       </w:r>
       <w:r>
-        <w:t xml:space="preserve"> associated .css file of the same name</w:t>
+        <w:t xml:space="preserve"> associated .</w:t>
+      </w:r>
+      <w:proofErr w:type="spellStart"/>
+      <w:r>
+        <w:t>css</w:t>
+      </w:r>
+      <w:proofErr w:type="spellEnd"/>
+      <w:r>
+        <w:t xml:space="preserve"> file of the same name</w:t>
       </w:r>
     </w:p>
     <w:p>
@@ -456,8 +1225,23 @@
         </w:numPr>
       </w:pPr>
       <w:r>
-        <w:lastRenderedPageBreak/>
-        <w:t>The js and css files should have the same name as the widget.</w:t>
+        <w:t xml:space="preserve">The </w:t>
+      </w:r>
+      <w:proofErr w:type="spellStart"/>
+      <w:r>
+        <w:t>js</w:t>
+      </w:r>
+      <w:proofErr w:type="spellEnd"/>
+      <w:r>
+        <w:t xml:space="preserve"> and </w:t>
+      </w:r>
+      <w:proofErr w:type="spellStart"/>
+      <w:r>
+        <w:t>css</w:t>
+      </w:r>
+      <w:proofErr w:type="spellEnd"/>
+      <w:r>
+        <w:t xml:space="preserve"> files should have the same name as the widget.</w:t>
       </w:r>
     </w:p>
     <w:p>
@@ -469,7 +1253,31 @@
         </w:numPr>
       </w:pPr>
       <w:r>
-        <w:t>Filename should be named with upper and lower case characters. E.g., the “reportViewer” widget should be defined in a file pair named js/ReportViewer.js, css/ReportViewer.css</w:t>
+        <w:t>Filename should be named with upper and lower case characters. E.g., the “</w:t>
+      </w:r>
+      <w:proofErr w:type="spellStart"/>
+      <w:r>
+        <w:t>reportViewer</w:t>
+      </w:r>
+      <w:proofErr w:type="spellEnd"/>
+      <w:r>
+        <w:t xml:space="preserve">” widget should be defined in a file pair named </w:t>
+      </w:r>
+      <w:proofErr w:type="spellStart"/>
+      <w:r>
+        <w:t>js</w:t>
+      </w:r>
+      <w:proofErr w:type="spellEnd"/>
+      <w:r>
+        <w:t xml:space="preserve">/ReportViewer.js, </w:t>
+      </w:r>
+      <w:proofErr w:type="spellStart"/>
+      <w:r>
+        <w:t>css</w:t>
+      </w:r>
+      <w:proofErr w:type="spellEnd"/>
+      <w:r>
+        <w:t>/ReportViewer.css</w:t>
       </w:r>
     </w:p>
     <w:p>
@@ -480,8 +1288,29 @@
           <w:numId w:val="1"/>
         </w:numPr>
       </w:pPr>
-      <w:r>
-        <w:t>Javascript files should live under a “js” folder and Cascading Style Sheet files should live under a “css” folder.</w:t>
+      <w:proofErr w:type="spellStart"/>
+      <w:r>
+        <w:t>Javascript</w:t>
+      </w:r>
+      <w:proofErr w:type="spellEnd"/>
+      <w:r>
+        <w:t xml:space="preserve"> files should live under a “</w:t>
+      </w:r>
+      <w:proofErr w:type="spellStart"/>
+      <w:r>
+        <w:t>js</w:t>
+      </w:r>
+      <w:proofErr w:type="spellEnd"/>
+      <w:r>
+        <w:t>” folder and Cascading Style Sheet files should live under a “</w:t>
+      </w:r>
+      <w:proofErr w:type="spellStart"/>
+      <w:r>
+        <w:t>css</w:t>
+      </w:r>
+      <w:proofErr w:type="spellEnd"/>
+      <w:r>
+        <w:t>” folder.</w:t>
       </w:r>
     </w:p>
     <w:p>
@@ -496,13 +1325,26 @@
         <w:t xml:space="preserve">In the case where common base functionality </w:t>
       </w:r>
       <w:r>
-        <w:t>in javascript</w:t>
-      </w:r>
+        <w:t xml:space="preserve">in </w:t>
+      </w:r>
+      <w:proofErr w:type="spellStart"/>
+      <w:r>
+        <w:t>javascript</w:t>
+      </w:r>
+      <w:proofErr w:type="spellEnd"/>
       <w:r>
         <w:t>,</w:t>
       </w:r>
       <w:r>
-        <w:t xml:space="preserve"> spans more than one widget, a base widget and associated .css file should be created to encapsulate the shared functionality.</w:t>
+        <w:t xml:space="preserve"> spans more than one widget, a base widget and associated .</w:t>
+      </w:r>
+      <w:proofErr w:type="spellStart"/>
+      <w:r>
+        <w:t>css</w:t>
+      </w:r>
+      <w:proofErr w:type="spellEnd"/>
+      <w:r>
+        <w:t xml:space="preserve"> file should be created to encapsulate the shared functionality.</w:t>
       </w:r>
     </w:p>
     <w:p>
@@ -514,10 +1356,42 @@
         </w:numPr>
       </w:pPr>
       <w:r>
-        <w:t xml:space="preserve">An example is the toolbase widget. Currently toolbase is shared between the reportexplorertoolbar, </w:t>
-      </w:r>
-      <w:r>
-        <w:t>toolbar and toolpane widgets.</w:t>
+        <w:t xml:space="preserve">An example is the </w:t>
+      </w:r>
+      <w:proofErr w:type="spellStart"/>
+      <w:r>
+        <w:t>toolbase</w:t>
+      </w:r>
+      <w:proofErr w:type="spellEnd"/>
+      <w:r>
+        <w:t xml:space="preserve"> widget. Currently </w:t>
+      </w:r>
+      <w:proofErr w:type="spellStart"/>
+      <w:r>
+        <w:t>toolbase</w:t>
+      </w:r>
+      <w:proofErr w:type="spellEnd"/>
+      <w:r>
+        <w:t xml:space="preserve"> is shared between the </w:t>
+      </w:r>
+      <w:proofErr w:type="spellStart"/>
+      <w:r>
+        <w:t>reportexplorertoolbar</w:t>
+      </w:r>
+      <w:proofErr w:type="spellEnd"/>
+      <w:r>
+        <w:t xml:space="preserve">, </w:t>
+      </w:r>
+      <w:r>
+        <w:t xml:space="preserve">toolbar and </w:t>
+      </w:r>
+      <w:proofErr w:type="spellStart"/>
+      <w:r>
+        <w:t>toolpane</w:t>
+      </w:r>
+      <w:proofErr w:type="spellEnd"/>
+      <w:r>
+        <w:t xml:space="preserve"> widgets.</w:t>
       </w:r>
     </w:p>
     <w:p>
@@ -563,11 +1437,13 @@
       <w:pPr>
         <w:pStyle w:val="Heading1"/>
       </w:pPr>
-      <w:bookmarkStart w:id="1" w:name="_Naming_Conventions"/>
-      <w:bookmarkEnd w:id="1"/>
+      <w:bookmarkStart w:id="4" w:name="_Naming_Conventions"/>
+      <w:bookmarkStart w:id="5" w:name="_Toc365209254"/>
+      <w:bookmarkEnd w:id="4"/>
       <w:r>
         <w:t>Naming Conventions</w:t>
       </w:r>
+      <w:bookmarkEnd w:id="5"/>
     </w:p>
     <w:p>
       <w:r>
@@ -587,22 +1463,38 @@
       <w:pPr>
         <w:ind w:left="720"/>
       </w:pPr>
+      <w:proofErr w:type="spellStart"/>
+      <w:proofErr w:type="gramStart"/>
       <w:r>
         <w:rPr>
           <w:color w:val="984806" w:themeColor="accent6" w:themeShade="80"/>
         </w:rPr>
-        <w:t>fr-</w:t>
-      </w:r>
+        <w:t>fr</w:t>
+      </w:r>
+      <w:proofErr w:type="spellEnd"/>
       <w:r>
         <w:rPr>
           <w:color w:val="984806" w:themeColor="accent6" w:themeShade="80"/>
         </w:rPr>
-        <w:t>&lt;component&gt;-&lt;</w:t>
+        <w:t>-</w:t>
       </w:r>
       <w:r>
         <w:rPr>
           <w:color w:val="984806" w:themeColor="accent6" w:themeShade="80"/>
         </w:rPr>
+        <w:t>&lt;</w:t>
+      </w:r>
+      <w:proofErr w:type="gramEnd"/>
+      <w:r>
+        <w:rPr>
+          <w:color w:val="984806" w:themeColor="accent6" w:themeShade="80"/>
+        </w:rPr>
+        <w:t>component&gt;-&lt;</w:t>
+      </w:r>
+      <w:r>
+        <w:rPr>
+          <w:color w:val="984806" w:themeColor="accent6" w:themeShade="80"/>
+        </w:rPr>
         <w:t>detail</w:t>
       </w:r>
       <w:r>
@@ -627,12 +1519,22 @@
           <w:color w:val="984806" w:themeColor="accent6" w:themeShade="80"/>
         </w:rPr>
       </w:pPr>
+      <w:proofErr w:type="spellStart"/>
+      <w:proofErr w:type="gramStart"/>
       <w:r>
         <w:rPr>
           <w:color w:val="984806" w:themeColor="accent6" w:themeShade="80"/>
         </w:rPr>
-        <w:t>fr-</w:t>
-      </w:r>
+        <w:t>fr</w:t>
+      </w:r>
+      <w:proofErr w:type="spellEnd"/>
+      <w:r>
+        <w:rPr>
+          <w:color w:val="984806" w:themeColor="accent6" w:themeShade="80"/>
+        </w:rPr>
+        <w:t>-</w:t>
+      </w:r>
+      <w:proofErr w:type="gramEnd"/>
     </w:p>
     <w:p>
       <w:pPr>
@@ -642,7 +1544,15 @@
         <w:t>L</w:t>
       </w:r>
       <w:r>
-        <w:t>iteral, all forerunner classes will start with “fr-“</w:t>
+        <w:t>iteral, all forerunner classes will start with “</w:t>
+      </w:r>
+      <w:proofErr w:type="spellStart"/>
+      <w:r>
+        <w:t>fr</w:t>
+      </w:r>
+      <w:proofErr w:type="spellEnd"/>
+      <w:r>
+        <w:t>-“</w:t>
       </w:r>
     </w:p>
     <w:p>
@@ -653,7 +1563,22 @@
         <w:rPr>
           <w:color w:val="984806" w:themeColor="accent6" w:themeShade="80"/>
         </w:rPr>
-        <w:t>&lt;component&gt;</w:t>
+        <w:lastRenderedPageBreak/>
+        <w:t>&lt;</w:t>
+      </w:r>
+      <w:proofErr w:type="gramStart"/>
+      <w:r>
+        <w:rPr>
+          <w:color w:val="984806" w:themeColor="accent6" w:themeShade="80"/>
+        </w:rPr>
+        <w:t>component</w:t>
+      </w:r>
+      <w:proofErr w:type="gramEnd"/>
+      <w:r>
+        <w:rPr>
+          <w:color w:val="984806" w:themeColor="accent6" w:themeShade="80"/>
+        </w:rPr>
+        <w:t>&gt;</w:t>
       </w:r>
     </w:p>
     <w:p>
@@ -691,412 +1616,630 @@
         <w:t>state</w:t>
       </w:r>
       <w:r>
+        <w:t xml:space="preserve">, </w:t>
+      </w:r>
+      <w:proofErr w:type="gramStart"/>
+      <w:r>
+        <w:t>etc.</w:t>
+      </w:r>
+      <w:proofErr w:type="gramEnd"/>
+    </w:p>
+    <w:p>
+      <w:pPr>
+        <w:ind w:left="1440"/>
+      </w:pPr>
+      <w:r>
+        <w:rPr>
+          <w:color w:val="984806" w:themeColor="accent6" w:themeShade="80"/>
+        </w:rPr>
+        <w:t>&lt;</w:t>
+      </w:r>
+      <w:proofErr w:type="gramStart"/>
+      <w:r>
+        <w:rPr>
+          <w:color w:val="984806" w:themeColor="accent6" w:themeShade="80"/>
+        </w:rPr>
+        <w:t>detail</w:t>
+      </w:r>
+      <w:proofErr w:type="gramEnd"/>
+      <w:r>
+        <w:rPr>
+          <w:color w:val="984806" w:themeColor="accent6" w:themeShade="80"/>
+        </w:rPr>
+        <w:t>&gt;</w:t>
+      </w:r>
+    </w:p>
+    <w:p>
+      <w:pPr>
+        <w:ind w:left="2160"/>
+      </w:pPr>
+      <w:r>
+        <w:t xml:space="preserve">Is the </w:t>
+      </w:r>
+      <w:r>
+        <w:t xml:space="preserve">detail indicating what the class is </w:t>
+      </w:r>
+      <w:proofErr w:type="gramStart"/>
+      <w:r>
+        <w:t>for.</w:t>
+      </w:r>
+      <w:proofErr w:type="gramEnd"/>
+    </w:p>
+    <w:p>
+      <w:pPr>
+        <w:ind w:left="1440"/>
+        <w:rPr>
+          <w:color w:val="984806" w:themeColor="accent6" w:themeShade="80"/>
+        </w:rPr>
+      </w:pPr>
+      <w:r>
+        <w:rPr>
+          <w:color w:val="984806" w:themeColor="accent6" w:themeShade="80"/>
+        </w:rPr>
+        <w:t>&lt;</w:t>
+      </w:r>
+      <w:proofErr w:type="gramStart"/>
+      <w:r>
+        <w:rPr>
+          <w:color w:val="984806" w:themeColor="accent6" w:themeShade="80"/>
+        </w:rPr>
+        <w:t>postfix</w:t>
+      </w:r>
+      <w:proofErr w:type="gramEnd"/>
+      <w:r>
+        <w:rPr>
+          <w:color w:val="984806" w:themeColor="accent6" w:themeShade="80"/>
+        </w:rPr>
+        <w:t>&gt;</w:t>
+      </w:r>
+    </w:p>
+    <w:p>
+      <w:pPr>
+        <w:ind w:left="2160"/>
+      </w:pPr>
+      <w:r>
+        <w:t>Postfix is optional, w</w:t>
+      </w:r>
+      <w:r>
+        <w:t>hen a postfix is needed, it will i</w:t>
+      </w:r>
+      <w:r>
+        <w:t xml:space="preserve">ndicate </w:t>
+      </w:r>
+      <w:r>
+        <w:t xml:space="preserve">additional detail such as </w:t>
+      </w:r>
+      <w:r>
+        <w:t>direction</w:t>
+      </w:r>
+      <w:r>
+        <w:t xml:space="preserve">, </w:t>
+      </w:r>
+      <w:r>
+        <w:t>whether a class is an id</w:t>
+      </w:r>
+      <w:r>
+        <w:t>, a class styles a button, etc</w:t>
+      </w:r>
+      <w:r>
+        <w:t>. Common postfixes are</w:t>
+      </w:r>
+      <w:r>
+        <w:t xml:space="preserve"> as follows:</w:t>
+      </w:r>
+    </w:p>
+    <w:p>
+      <w:pPr>
+        <w:ind w:left="2880"/>
+      </w:pPr>
+      <w:proofErr w:type="gramStart"/>
+      <w:r>
+        <w:t>button</w:t>
+      </w:r>
+      <w:proofErr w:type="gramEnd"/>
+    </w:p>
+    <w:p>
+      <w:pPr>
+        <w:ind w:left="3600"/>
+      </w:pPr>
+      <w:r>
+        <w:t>Used to indicate the style is for a button type of toolbar item.</w:t>
+      </w:r>
+    </w:p>
+    <w:p>
+      <w:pPr>
+        <w:ind w:left="2880"/>
+      </w:pPr>
+      <w:proofErr w:type="gramStart"/>
+      <w:r>
+        <w:t>id</w:t>
+      </w:r>
+      <w:proofErr w:type="gramEnd"/>
+    </w:p>
+    <w:p>
+      <w:pPr>
+        <w:ind w:left="3600"/>
+      </w:pPr>
+      <w:r>
+        <w:t xml:space="preserve">Used to indicate that a class is used as a selector and does not have a </w:t>
+      </w:r>
+      <w:r>
+        <w:t xml:space="preserve">style </w:t>
+      </w:r>
+      <w:r>
+        <w:t>definition</w:t>
+      </w:r>
+      <w:bookmarkStart w:id="6" w:name="_GoBack"/>
+      <w:bookmarkEnd w:id="6"/>
+    </w:p>
+    <w:p>
+      <w:pPr>
+        <w:ind w:left="2880"/>
+      </w:pPr>
+      <w:r>
+        <w:t xml:space="preserve"> </w:t>
+      </w:r>
+      <w:proofErr w:type="spellStart"/>
+      <w:proofErr w:type="gramStart"/>
+      <w:r>
+        <w:t>t</w:t>
+      </w:r>
+      <w:r>
+        <w:t>l</w:t>
+      </w:r>
+      <w:proofErr w:type="spellEnd"/>
+      <w:proofErr w:type="gramEnd"/>
+      <w:r>
+        <w:t xml:space="preserve">, </w:t>
+      </w:r>
+      <w:proofErr w:type="spellStart"/>
+      <w:r>
+        <w:t>tr</w:t>
+      </w:r>
+      <w:proofErr w:type="spellEnd"/>
+      <w:r>
+        <w:t xml:space="preserve">, </w:t>
+      </w:r>
+      <w:proofErr w:type="spellStart"/>
+      <w:r>
+        <w:t>bl</w:t>
+      </w:r>
+      <w:proofErr w:type="spellEnd"/>
+      <w:r>
+        <w:t xml:space="preserve">, </w:t>
+      </w:r>
+      <w:proofErr w:type="spellStart"/>
+      <w:r>
+        <w:t>br</w:t>
+      </w:r>
+      <w:proofErr w:type="spellEnd"/>
+      <w:r>
+        <w:t xml:space="preserve">, top, bottom, right. </w:t>
+      </w:r>
+      <w:proofErr w:type="gramStart"/>
+      <w:r>
+        <w:t>left</w:t>
+      </w:r>
+      <w:proofErr w:type="gramEnd"/>
+      <w:r>
+        <w:t>, all</w:t>
+      </w:r>
+    </w:p>
+    <w:p>
+      <w:pPr>
+        <w:ind w:left="3600"/>
+      </w:pPr>
+      <w:r>
+        <w:t xml:space="preserve">Used to indicate which part of the border a class applies to. Such as </w:t>
+      </w:r>
+      <w:r>
+        <w:t>Top left, right, bottom left, right</w:t>
+      </w:r>
+      <w:r>
         <w:t>, etc.</w:t>
       </w:r>
     </w:p>
     <w:p>
       <w:pPr>
+        <w:ind w:left="720"/>
+      </w:pPr>
+      <w:r>
+        <w:t>Examples:</w:t>
+      </w:r>
+    </w:p>
+    <w:p>
+      <w:pPr>
         <w:ind w:left="1440"/>
-      </w:pPr>
-      <w:r>
         <w:rPr>
           <w:color w:val="984806" w:themeColor="accent6" w:themeShade="80"/>
         </w:rPr>
-        <w:t>&lt;detail</w:t>
-      </w:r>
+      </w:pPr>
       <w:r>
         <w:rPr>
           <w:color w:val="984806" w:themeColor="accent6" w:themeShade="80"/>
         </w:rPr>
+        <w:t>.</w:t>
+      </w:r>
+      <w:proofErr w:type="spellStart"/>
+      <w:r>
+        <w:rPr>
+          <w:color w:val="984806" w:themeColor="accent6" w:themeShade="80"/>
+        </w:rPr>
+        <w:t>fr</w:t>
+      </w:r>
+      <w:proofErr w:type="spellEnd"/>
+      <w:r>
+        <w:rPr>
+          <w:color w:val="984806" w:themeColor="accent6" w:themeShade="80"/>
+        </w:rPr>
+        <w:t>-toolbar</w:t>
+      </w:r>
+    </w:p>
+    <w:p>
+      <w:pPr>
+        <w:ind w:left="2160"/>
+      </w:pPr>
+      <w:r>
+        <w:t>Top level widget class</w:t>
+      </w:r>
+      <w:r>
+        <w:t>.</w:t>
+      </w:r>
+    </w:p>
+    <w:p>
+      <w:pPr>
+        <w:ind w:left="1440"/>
+      </w:pPr>
+      <w:r>
+        <w:rPr>
+          <w:color w:val="984806" w:themeColor="accent6" w:themeShade="80"/>
+        </w:rPr>
+        <w:t>.</w:t>
+      </w:r>
+      <w:proofErr w:type="spellStart"/>
+      <w:r>
+        <w:rPr>
+          <w:color w:val="984806" w:themeColor="accent6" w:themeShade="80"/>
+        </w:rPr>
+        <w:t>fr</w:t>
+      </w:r>
+      <w:proofErr w:type="spellEnd"/>
+      <w:r>
+        <w:rPr>
+          <w:color w:val="984806" w:themeColor="accent6" w:themeShade="80"/>
+        </w:rPr>
+        <w:t>-toolbar div</w:t>
+      </w:r>
+      <w:r>
+        <w:t xml:space="preserve"> {</w:t>
+      </w:r>
+    </w:p>
+    <w:p>
+      <w:pPr>
+        <w:ind w:left="1440"/>
+      </w:pPr>
+      <w:r>
+        <w:t>}</w:t>
+      </w:r>
+    </w:p>
+    <w:p>
+      <w:pPr>
+        <w:ind w:left="2160"/>
+      </w:pPr>
+      <w:r>
+        <w:t>Stylize all &lt;div&gt; elements under the toolbar widget.</w:t>
+      </w:r>
+    </w:p>
+    <w:p>
+      <w:pPr>
+        <w:pStyle w:val="Heading1"/>
+      </w:pPr>
+      <w:bookmarkStart w:id="7" w:name="_Toc365209255"/>
+      <w:r>
+        <w:t>SDK files</w:t>
+      </w:r>
+      <w:bookmarkEnd w:id="7"/>
+    </w:p>
+    <w:p>
+      <w:r>
+        <w:t xml:space="preserve">For the forerunner SDK all </w:t>
+      </w:r>
+      <w:proofErr w:type="spellStart"/>
+      <w:r>
+        <w:t>js</w:t>
+      </w:r>
+      <w:proofErr w:type="spellEnd"/>
+      <w:r>
+        <w:t xml:space="preserve"> files should be concatenated and minimized. For </w:t>
+      </w:r>
+      <w:r>
+        <w:t xml:space="preserve">the associated </w:t>
+      </w:r>
+      <w:r>
+        <w:t>.</w:t>
+      </w:r>
+      <w:proofErr w:type="spellStart"/>
+      <w:r>
+        <w:t>css</w:t>
+      </w:r>
+      <w:proofErr w:type="spellEnd"/>
+      <w:r>
+        <w:t xml:space="preserve"> file</w:t>
+      </w:r>
+      <w:r>
+        <w:t>s</w:t>
+      </w:r>
+      <w:r>
+        <w:t xml:space="preserve"> the strategy is different. That is because the intent is to allow the end users the ability to stylize the widgets </w:t>
+      </w:r>
+      <w:r>
+        <w:t>via the individual .</w:t>
+      </w:r>
+      <w:proofErr w:type="spellStart"/>
+      <w:r>
+        <w:t>css</w:t>
+      </w:r>
+      <w:proofErr w:type="spellEnd"/>
+      <w:r>
+        <w:t xml:space="preserve"> files</w:t>
+      </w:r>
+      <w:r>
+        <w:t>. We will however package up the .</w:t>
+      </w:r>
+      <w:proofErr w:type="spellStart"/>
+      <w:r>
+        <w:t>css</w:t>
+      </w:r>
+      <w:proofErr w:type="spellEnd"/>
+      <w:r>
+        <w:t xml:space="preserve"> file into the following structure that will make including the .</w:t>
+      </w:r>
+      <w:proofErr w:type="spellStart"/>
+      <w:r>
+        <w:t>css</w:t>
+      </w:r>
+      <w:proofErr w:type="spellEnd"/>
+      <w:r>
+        <w:t xml:space="preserve"> files easier:</w:t>
+      </w:r>
+    </w:p>
+    <w:p>
+      <w:pPr>
+        <w:ind w:left="720"/>
+        <w:rPr>
+          <w:i/>
+        </w:rPr>
+      </w:pPr>
+      <w:r>
+        <w:rPr>
+          <w:i/>
+        </w:rPr>
+        <w:lastRenderedPageBreak/>
+        <w:t>Forerunner-all.css</w:t>
+      </w:r>
+    </w:p>
+    <w:p>
+      <w:pPr>
+        <w:ind w:left="1440"/>
+      </w:pPr>
+      <w:r>
+        <w:t>This file will use the @import directive to include all the .</w:t>
+      </w:r>
+      <w:proofErr w:type="spellStart"/>
+      <w:r>
+        <w:t>css</w:t>
+      </w:r>
+      <w:proofErr w:type="spellEnd"/>
+      <w:r>
+        <w:t xml:space="preserve"> files used by the SDK. This will include </w:t>
+      </w:r>
+      <w:r>
+        <w:rPr>
+          <w:i/>
+        </w:rPr>
+        <w:t>forerunner</w:t>
+      </w:r>
+      <w:r>
+        <w:rPr>
+          <w:i/>
+        </w:rPr>
+        <w:t>-</w:t>
+      </w:r>
+      <w:r>
+        <w:rPr>
+          <w:i/>
+        </w:rPr>
+        <w:t>core.css</w:t>
+      </w:r>
+      <w:r>
+        <w:t xml:space="preserve"> as well as all individual </w:t>
+      </w:r>
+      <w:r>
+        <w:rPr>
+          <w:i/>
+        </w:rPr>
+        <w:t>widget.css</w:t>
+      </w:r>
+      <w:r>
+        <w:t xml:space="preserve"> files.</w:t>
+      </w:r>
+      <w:r>
+        <w:t xml:space="preserve"> This should be the only .</w:t>
+      </w:r>
+      <w:proofErr w:type="spellStart"/>
+      <w:r>
+        <w:t>css</w:t>
+      </w:r>
+      <w:proofErr w:type="spellEnd"/>
+      <w:r>
+        <w:t xml:space="preserve"> file and end user need link to.</w:t>
+      </w:r>
+    </w:p>
+    <w:p>
+      <w:pPr>
+        <w:ind w:left="720"/>
+      </w:pPr>
+      <w:r>
+        <w:rPr>
+          <w:i/>
+        </w:rPr>
+        <w:t>&lt;</w:t>
+      </w:r>
+      <w:proofErr w:type="gramStart"/>
+      <w:r>
+        <w:rPr>
+          <w:i/>
+        </w:rPr>
+        <w:t>widget</w:t>
+      </w:r>
+      <w:proofErr w:type="gramEnd"/>
+      <w:r>
+        <w:rPr>
+          <w:i/>
+        </w:rPr>
         <w:t>&gt;</w:t>
       </w:r>
-    </w:p>
-    <w:p>
-      <w:pPr>
-        <w:ind w:left="2160"/>
-      </w:pPr>
-      <w:r>
-        <w:t xml:space="preserve">Is the </w:t>
-      </w:r>
-      <w:r>
-        <w:t>detail indicating what the class is for.</w:t>
-      </w:r>
+      <w:r>
+        <w:t>.</w:t>
+      </w:r>
+      <w:proofErr w:type="spellStart"/>
+      <w:r>
+        <w:t>css</w:t>
+      </w:r>
+      <w:proofErr w:type="spellEnd"/>
     </w:p>
     <w:p>
       <w:pPr>
         <w:ind w:left="1440"/>
-        <w:rPr>
-          <w:color w:val="984806" w:themeColor="accent6" w:themeShade="80"/>
-        </w:rPr>
-      </w:pPr>
-      <w:r>
-        <w:rPr>
-          <w:color w:val="984806" w:themeColor="accent6" w:themeShade="80"/>
-        </w:rPr>
-        <w:t>&lt;postfix&gt;</w:t>
-      </w:r>
-    </w:p>
-    <w:p>
-      <w:pPr>
-        <w:ind w:left="2160"/>
-      </w:pPr>
-      <w:r>
-        <w:t>Postfix is optional, w</w:t>
-      </w:r>
-      <w:r>
-        <w:t>hen a postfix is needed, it will i</w:t>
-      </w:r>
-      <w:r>
-        <w:t xml:space="preserve">ndicate </w:t>
-      </w:r>
-      <w:r>
-        <w:t xml:space="preserve">additional detail such as </w:t>
-      </w:r>
-      <w:r>
-        <w:t>direction</w:t>
-      </w:r>
-      <w:r>
-        <w:t xml:space="preserve">, </w:t>
-      </w:r>
-      <w:r>
-        <w:t>whether a class is an id</w:t>
-      </w:r>
-      <w:r>
-        <w:t>, a class styles a button, etc</w:t>
-      </w:r>
-      <w:bookmarkStart w:id="2" w:name="_GoBack"/>
-      <w:bookmarkEnd w:id="2"/>
-      <w:r>
-        <w:t>. Common postfixes are</w:t>
-      </w:r>
-      <w:r>
-        <w:t xml:space="preserve"> as follows:</w:t>
-      </w:r>
-    </w:p>
-    <w:p>
-      <w:pPr>
-        <w:ind w:left="2880"/>
-      </w:pPr>
-      <w:r>
-        <w:t>button</w:t>
-      </w:r>
-    </w:p>
-    <w:p>
-      <w:pPr>
-        <w:ind w:left="3600"/>
-      </w:pPr>
-      <w:r>
-        <w:t>Used to indicate the style is for a button type of toolbar item.</w:t>
-      </w:r>
-    </w:p>
-    <w:p>
-      <w:pPr>
-        <w:ind w:left="2880"/>
-      </w:pPr>
-      <w:r>
-        <w:t>id</w:t>
-      </w:r>
-    </w:p>
-    <w:p>
-      <w:pPr>
-        <w:ind w:left="3600"/>
-      </w:pPr>
-      <w:r>
-        <w:lastRenderedPageBreak/>
-        <w:t>Used to indicate that a class is used as a selector and does not have a class definition</w:t>
-      </w:r>
-    </w:p>
-    <w:p>
-      <w:pPr>
-        <w:ind w:left="2880"/>
-      </w:pPr>
+      </w:pPr>
+      <w:r>
+        <w:t>All widgets should define their own .</w:t>
+      </w:r>
+      <w:proofErr w:type="spellStart"/>
+      <w:r>
+        <w:t>css</w:t>
+      </w:r>
+      <w:proofErr w:type="spellEnd"/>
+      <w:r>
+        <w:t xml:space="preserve"> file and it should be imported into Forerunner-all.css.</w:t>
+      </w:r>
+    </w:p>
+    <w:p>
+      <w:r>
+        <w:t>To redu</w:t>
+      </w:r>
+      <w:r>
+        <w:t>ce the download footprint, the e</w:t>
+      </w:r>
+      <w:r>
+        <w:t xml:space="preserve">nd user could choose to download only </w:t>
+      </w:r>
+      <w:r>
+        <w:rPr>
+          <w:i/>
+        </w:rPr>
+        <w:t>forerunner</w:t>
+      </w:r>
+      <w:r>
+        <w:rPr>
+          <w:i/>
+        </w:rPr>
+        <w:t>-</w:t>
+      </w:r>
+      <w:r>
+        <w:rPr>
+          <w:i/>
+        </w:rPr>
+        <w:t>core.css</w:t>
+      </w:r>
+      <w:r>
+        <w:t xml:space="preserve"> and the individual widget.css files that they actually use.</w:t>
+      </w:r>
+    </w:p>
+    <w:p>
+      <w:pPr>
+        <w:pStyle w:val="Heading1"/>
+      </w:pPr>
+      <w:bookmarkStart w:id="8" w:name="_Toc365209256"/>
+      <w:r>
+        <w:t>Themes</w:t>
+      </w:r>
+      <w:bookmarkEnd w:id="8"/>
+    </w:p>
+    <w:p>
+      <w:r>
+        <w:t>Themes basically are simply linking to different versions (I.e., not the default set of .</w:t>
+      </w:r>
+      <w:proofErr w:type="spellStart"/>
+      <w:r>
+        <w:t>css</w:t>
+      </w:r>
+      <w:proofErr w:type="spellEnd"/>
+      <w:r>
+        <w:t xml:space="preserve"> files) of one or more classes when loading the page. The users can accomplish this by modifying the supplied .</w:t>
+      </w:r>
+      <w:proofErr w:type="spellStart"/>
+      <w:r>
+        <w:t>css</w:t>
+      </w:r>
+      <w:proofErr w:type="spellEnd"/>
+      <w:r>
+        <w:t xml:space="preserve"> files or creating new ones and then linking to the new style sheets on their pages.</w:t>
+      </w:r>
+    </w:p>
+    <w:p>
+      <w:r>
+        <w:t>In order for themes to work well there should be a strong set of core classes defined that are shared among the widgets</w:t>
+      </w:r>
+    </w:p>
+    <w:p>
+      <w:pPr>
+        <w:pStyle w:val="Heading1"/>
+      </w:pPr>
+      <w:bookmarkStart w:id="9" w:name="_Toc365209257"/>
+      <w:proofErr w:type="gramStart"/>
+      <w:r>
+        <w:t>forerunner-core.css</w:t>
+      </w:r>
+      <w:bookmarkEnd w:id="9"/>
+      <w:proofErr w:type="gramEnd"/>
+    </w:p>
+    <w:p>
+      <w:r>
+        <w:t>A set of core classes should be broken out of the individual .</w:t>
+      </w:r>
+      <w:proofErr w:type="spellStart"/>
+      <w:r>
+        <w:t>css</w:t>
+      </w:r>
+      <w:proofErr w:type="spellEnd"/>
+      <w:r>
+        <w:t xml:space="preserve"> files and common definitions should be shared via this file. This will enable more consistent styling among the forerunner widgets. As yet this common set of classes has not been defined.</w:t>
+      </w:r>
+    </w:p>
+    <w:p>
+      <w:pPr>
+        <w:pStyle w:val="Heading1"/>
+      </w:pPr>
+      <w:bookmarkStart w:id="10" w:name="_Toc365209258"/>
+      <w:r>
+        <w:t>Future</w:t>
+      </w:r>
+      <w:bookmarkEnd w:id="10"/>
+    </w:p>
+    <w:p>
+      <w:r>
+        <w:t xml:space="preserve">When we have a solid core set of classes defined and shared by the widgets, we should consider building a theme roller like the one defined foe </w:t>
+      </w:r>
+      <w:proofErr w:type="spellStart"/>
+      <w:r>
+        <w:t>jquery-ui</w:t>
+      </w:r>
+      <w:proofErr w:type="spellEnd"/>
       <w:r>
         <w:t xml:space="preserve"> </w:t>
       </w:r>
-      <w:r>
-        <w:t>t</w:t>
-      </w:r>
-      <w:r>
-        <w:t>l</w:t>
-      </w:r>
-      <w:r>
-        <w:t>, tr, bl, br, top, bottom, right. left, all</w:t>
-      </w:r>
-    </w:p>
-    <w:p>
-      <w:pPr>
-        <w:ind w:left="3600"/>
-      </w:pPr>
-      <w:r>
-        <w:t xml:space="preserve">Used to indicate which part of the border a class applies to. Such as </w:t>
-      </w:r>
-      <w:r>
-        <w:t>Top left, right, bottom left, right</w:t>
-      </w:r>
-      <w:r>
-        <w:t>, etc.</w:t>
-      </w:r>
-    </w:p>
-    <w:p>
-      <w:pPr>
-        <w:ind w:left="720"/>
-      </w:pPr>
-      <w:r>
-        <w:t>Examples:</w:t>
-      </w:r>
-    </w:p>
-    <w:p>
-      <w:pPr>
-        <w:ind w:left="1440"/>
-        <w:rPr>
-          <w:color w:val="984806" w:themeColor="accent6" w:themeShade="80"/>
-        </w:rPr>
-      </w:pPr>
-      <w:r>
-        <w:rPr>
-          <w:color w:val="984806" w:themeColor="accent6" w:themeShade="80"/>
-        </w:rPr>
-        <w:t>.fr-toolbar</w:t>
-      </w:r>
-    </w:p>
-    <w:p>
-      <w:pPr>
-        <w:ind w:left="2160"/>
-      </w:pPr>
-      <w:r>
-        <w:t>Top level widget class</w:t>
-      </w:r>
-      <w:r>
-        <w:t>.</w:t>
-      </w:r>
-    </w:p>
-    <w:p>
-      <w:pPr>
-        <w:ind w:left="1440"/>
-      </w:pPr>
-      <w:r>
-        <w:rPr>
-          <w:color w:val="984806" w:themeColor="accent6" w:themeShade="80"/>
-        </w:rPr>
-        <w:t>.fr-toolbar div</w:t>
-      </w:r>
-      <w:r>
-        <w:t xml:space="preserve"> {</w:t>
-      </w:r>
-    </w:p>
-    <w:p>
-      <w:pPr>
-        <w:ind w:left="1440"/>
-      </w:pPr>
-      <w:r>
-        <w:t>}</w:t>
-      </w:r>
-    </w:p>
-    <w:p>
-      <w:pPr>
-        <w:ind w:left="2160"/>
-      </w:pPr>
-      <w:r>
-        <w:t>Stylize all &lt;div&gt; elements under the toolbar widget.</w:t>
-      </w:r>
-    </w:p>
-    <w:p>
-      <w:pPr>
-        <w:pStyle w:val="Heading1"/>
-      </w:pPr>
-      <w:r>
-        <w:t>SDK files</w:t>
-      </w:r>
-    </w:p>
-    <w:p>
-      <w:r>
-        <w:t xml:space="preserve">For the forerunner SDK all js files should be concatenated and minimized. For </w:t>
-      </w:r>
-      <w:r>
-        <w:t xml:space="preserve">the associated </w:t>
-      </w:r>
-      <w:r>
-        <w:t>.css file</w:t>
-      </w:r>
-      <w:r>
-        <w:t>s</w:t>
-      </w:r>
-      <w:r>
-        <w:t xml:space="preserve"> the strategy is different. That is because the intent is to allow the end users the ability to stylize the widgets </w:t>
-      </w:r>
-      <w:r>
-        <w:t>via the individual .css files</w:t>
-      </w:r>
-      <w:r>
-        <w:t>. We will however package up the .css file into the following structure that will make including the .css files easier:</w:t>
-      </w:r>
-    </w:p>
-    <w:p>
-      <w:pPr>
-        <w:ind w:left="720"/>
-        <w:rPr>
-          <w:i/>
-        </w:rPr>
-      </w:pPr>
-      <w:r>
-        <w:rPr>
-          <w:i/>
-        </w:rPr>
-        <w:t>Forerunner-all.css</w:t>
-      </w:r>
-    </w:p>
-    <w:p>
-      <w:pPr>
-        <w:ind w:left="1440"/>
-      </w:pPr>
-      <w:r>
-        <w:t xml:space="preserve">This file will use the @import directive to include all the .css files used by the SDK. This will include </w:t>
-      </w:r>
-      <w:r>
-        <w:rPr>
-          <w:i/>
-        </w:rPr>
-        <w:t>forerunner</w:t>
-      </w:r>
-      <w:r>
-        <w:rPr>
-          <w:i/>
-        </w:rPr>
-        <w:t>-</w:t>
-      </w:r>
-      <w:r>
-        <w:rPr>
-          <w:i/>
-        </w:rPr>
-        <w:t>core.css</w:t>
-      </w:r>
-      <w:r>
-        <w:t xml:space="preserve"> as well as all individual </w:t>
-      </w:r>
-      <w:r>
-        <w:rPr>
-          <w:i/>
-        </w:rPr>
-        <w:t>widget.css</w:t>
-      </w:r>
-      <w:r>
-        <w:t xml:space="preserve"> files.</w:t>
-      </w:r>
-      <w:r>
-        <w:t xml:space="preserve"> This should be the only .css file and end user need link to.</w:t>
-      </w:r>
-    </w:p>
-    <w:p>
-      <w:pPr>
-        <w:ind w:left="720"/>
-      </w:pPr>
-      <w:r>
-        <w:rPr>
-          <w:i/>
-        </w:rPr>
-        <w:t>&lt;</w:t>
-      </w:r>
-      <w:r>
-        <w:rPr>
-          <w:i/>
-        </w:rPr>
-        <w:t>widget</w:t>
-      </w:r>
-      <w:r>
-        <w:rPr>
-          <w:i/>
-        </w:rPr>
-        <w:t>&gt;</w:t>
-      </w:r>
-      <w:r>
-        <w:t>.css</w:t>
-      </w:r>
-    </w:p>
-    <w:p>
-      <w:pPr>
-        <w:ind w:left="1440"/>
-      </w:pPr>
-      <w:r>
-        <w:t>All widgets should define their own .css file and it should be imported into Forerunner-all.css.</w:t>
-      </w:r>
-    </w:p>
-    <w:p>
-      <w:r>
-        <w:t>To redu</w:t>
-      </w:r>
-      <w:r>
-        <w:t>ce the download footprint, the e</w:t>
-      </w:r>
-      <w:r>
-        <w:t xml:space="preserve">nd user could choose to download only </w:t>
-      </w:r>
-      <w:r>
-        <w:rPr>
-          <w:i/>
-        </w:rPr>
-        <w:t>forerunner</w:t>
-      </w:r>
-      <w:r>
-        <w:rPr>
-          <w:i/>
-        </w:rPr>
-        <w:t>-</w:t>
-      </w:r>
-      <w:r>
-        <w:rPr>
-          <w:i/>
-        </w:rPr>
-        <w:t>core.css</w:t>
-      </w:r>
-      <w:r>
-        <w:t xml:space="preserve"> and the individual widget.css files that they actually use.</w:t>
-      </w:r>
-    </w:p>
-    <w:p>
-      <w:pPr>
-        <w:pStyle w:val="Heading1"/>
-      </w:pPr>
-      <w:r>
-        <w:t>Themes</w:t>
-      </w:r>
-    </w:p>
-    <w:p>
-      <w:r>
-        <w:t>Themes basically are simply linking to different versions (I.e., not the default set of .css files) of one or more classes when loading the page. The users can accomplish this by modifying the supplied .css files or creating new ones and then linking to the new style sheets on their pages.</w:t>
-      </w:r>
-    </w:p>
-    <w:p>
-      <w:r>
-        <w:lastRenderedPageBreak/>
-        <w:t>In order for themes to work well there should be a strong set of core classes defined that are shared among the widgets</w:t>
-      </w:r>
-    </w:p>
-    <w:p>
-      <w:pPr>
-        <w:pStyle w:val="Heading1"/>
-      </w:pPr>
-      <w:r>
-        <w:t>forerunner-core.css</w:t>
-      </w:r>
-    </w:p>
-    <w:p>
-      <w:r>
-        <w:t>A set of core classes should be broken out of the individual .css files and common definitions should be shared via this file. This will enable more consistent styling among the forerunner widgets. As yet this common set of classes has not been defined.</w:t>
-      </w:r>
-    </w:p>
-    <w:p>
-      <w:pPr>
-        <w:pStyle w:val="Heading1"/>
-      </w:pPr>
-      <w:r>
-        <w:t>Future</w:t>
-      </w:r>
-    </w:p>
-    <w:p>
-      <w:r>
-        <w:t xml:space="preserve">When we have a solid core set of classes defined and shared by the widgets, we should consider building a theme roller like the one defined foe jquery-ui </w:t>
-      </w:r>
-      <w:hyperlink r:id="rId8" w:history="1">
+      <w:hyperlink r:id="rId9" w:history="1">
         <w:r>
           <w:rPr>
             <w:rStyle w:val="Hyperlink"/>
@@ -1112,9 +2255,11 @@
       <w:pPr>
         <w:pStyle w:val="Heading1"/>
       </w:pPr>
+      <w:bookmarkStart w:id="11" w:name="_Toc365209259"/>
       <w:r>
         <w:t>Current problems</w:t>
       </w:r>
+      <w:bookmarkEnd w:id="11"/>
     </w:p>
     <w:p>
       <w:pPr>
@@ -1182,7 +2327,15 @@
         </w:numPr>
       </w:pPr>
       <w:r>
-        <w:t>There are some missing .css files (e.g., toolbase.css)</w:t>
+        <w:t>There are some missing .</w:t>
+      </w:r>
+      <w:proofErr w:type="spellStart"/>
+      <w:r>
+        <w:t>css</w:t>
+      </w:r>
+      <w:proofErr w:type="spellEnd"/>
+      <w:r>
+        <w:t xml:space="preserve"> files (e.g., toolbase.css)</w:t>
       </w:r>
       <w:r>
         <w:t xml:space="preserve"> </w:t>
@@ -1197,10 +2350,27 @@
         </w:numPr>
       </w:pPr>
       <w:r>
-        <w:t>It is probably worth a chat as to why we are not using the jQuery UI CSS Framework. We would certainly benefit from a solid foundational</w:t>
-      </w:r>
-      <w:r>
-        <w:t xml:space="preserve"> set of classes, the theme roller and when we use the jQuery UI widgets we would be styled in a consistent way. Worth a chat I think.</w:t>
+        <w:lastRenderedPageBreak/>
+        <w:t xml:space="preserve">It is probably worth a chat as to why we are not using the </w:t>
+      </w:r>
+      <w:proofErr w:type="spellStart"/>
+      <w:r>
+        <w:t>jQuery</w:t>
+      </w:r>
+      <w:proofErr w:type="spellEnd"/>
+      <w:r>
+        <w:t xml:space="preserve"> UI CSS Framework. We would certainly benefit from a solid foundational</w:t>
+      </w:r>
+      <w:r>
+        <w:t xml:space="preserve"> set of classes, the theme roller and when we use the </w:t>
+      </w:r>
+      <w:proofErr w:type="spellStart"/>
+      <w:r>
+        <w:t>jQuery</w:t>
+      </w:r>
+      <w:proofErr w:type="spellEnd"/>
+      <w:r>
+        <w:t xml:space="preserve"> UI widgets we would be styled in a consistent way. Worth a chat I think.</w:t>
       </w:r>
     </w:p>
     <w:p>
@@ -1209,7 +2379,7 @@
       </w:pPr>
     </w:p>
     <w:sectPr>
-      <w:footerReference w:type="default" r:id="rId9"/>
+      <w:footerReference w:type="default" r:id="rId10"/>
       <w:pgSz w:w="12240" w:h="15840"/>
       <w:pgMar w:top="1440" w:right="1440" w:bottom="1440" w:left="1440" w:header="720" w:footer="720" w:gutter="0"/>
       <w:cols w:space="720"/>
@@ -1278,7 +2448,7 @@
           <w:rPr>
             <w:noProof/>
           </w:rPr>
-          <w:t>2</w:t>
+          <w:t>3</w:t>
         </w:r>
         <w:r>
           <w:rPr>
@@ -1901,6 +3071,64 @@
       <w:u w:val="single"/>
     </w:rPr>
   </w:style>
+  <w:style w:type="paragraph" w:styleId="TOCHeading">
+    <w:name w:val="TOC Heading"/>
+    <w:basedOn w:val="Heading1"/>
+    <w:next w:val="Normal"/>
+    <w:uiPriority w:val="39"/>
+    <w:semiHidden/>
+    <w:unhideWhenUsed/>
+    <w:qFormat/>
+    <w:rsid w:val="00236AE8"/>
+    <w:pPr>
+      <w:outlineLvl w:val="9"/>
+    </w:pPr>
+    <w:rPr>
+      <w:lang w:eastAsia="ja-JP"/>
+    </w:rPr>
+  </w:style>
+  <w:style w:type="paragraph" w:styleId="TOC1">
+    <w:name w:val="toc 1"/>
+    <w:basedOn w:val="Normal"/>
+    <w:next w:val="Normal"/>
+    <w:autoRedefine/>
+    <w:uiPriority w:val="39"/>
+    <w:unhideWhenUsed/>
+    <w:rsid w:val="00236AE8"/>
+    <w:pPr>
+      <w:spacing w:after="100"/>
+    </w:pPr>
+  </w:style>
+  <w:style w:type="paragraph" w:styleId="BalloonText">
+    <w:name w:val="Balloon Text"/>
+    <w:basedOn w:val="Normal"/>
+    <w:link w:val="BalloonTextChar"/>
+    <w:uiPriority w:val="99"/>
+    <w:semiHidden/>
+    <w:unhideWhenUsed/>
+    <w:rsid w:val="00236AE8"/>
+    <w:pPr>
+      <w:spacing w:after="0" w:line="240" w:lineRule="auto"/>
+    </w:pPr>
+    <w:rPr>
+      <w:rFonts w:ascii="Tahoma" w:hAnsi="Tahoma" w:cs="Tahoma"/>
+      <w:sz w:val="16"/>
+      <w:szCs w:val="16"/>
+    </w:rPr>
+  </w:style>
+  <w:style w:type="character" w:customStyle="1" w:styleId="BalloonTextChar">
+    <w:name w:val="Balloon Text Char"/>
+    <w:basedOn w:val="DefaultParagraphFont"/>
+    <w:link w:val="BalloonText"/>
+    <w:uiPriority w:val="99"/>
+    <w:semiHidden/>
+    <w:rsid w:val="00236AE8"/>
+    <w:rPr>
+      <w:rFonts w:ascii="Tahoma" w:hAnsi="Tahoma" w:cs="Tahoma"/>
+      <w:sz w:val="16"/>
+      <w:szCs w:val="16"/>
+    </w:rPr>
+  </w:style>
 </w:styles>
 </file>
 
@@ -2246,6 +3474,64 @@
       <w:u w:val="single"/>
     </w:rPr>
   </w:style>
+  <w:style w:type="paragraph" w:styleId="TOCHeading">
+    <w:name w:val="TOC Heading"/>
+    <w:basedOn w:val="Heading1"/>
+    <w:next w:val="Normal"/>
+    <w:uiPriority w:val="39"/>
+    <w:semiHidden/>
+    <w:unhideWhenUsed/>
+    <w:qFormat/>
+    <w:rsid w:val="00236AE8"/>
+    <w:pPr>
+      <w:outlineLvl w:val="9"/>
+    </w:pPr>
+    <w:rPr>
+      <w:lang w:eastAsia="ja-JP"/>
+    </w:rPr>
+  </w:style>
+  <w:style w:type="paragraph" w:styleId="TOC1">
+    <w:name w:val="toc 1"/>
+    <w:basedOn w:val="Normal"/>
+    <w:next w:val="Normal"/>
+    <w:autoRedefine/>
+    <w:uiPriority w:val="39"/>
+    <w:unhideWhenUsed/>
+    <w:rsid w:val="00236AE8"/>
+    <w:pPr>
+      <w:spacing w:after="100"/>
+    </w:pPr>
+  </w:style>
+  <w:style w:type="paragraph" w:styleId="BalloonText">
+    <w:name w:val="Balloon Text"/>
+    <w:basedOn w:val="Normal"/>
+    <w:link w:val="BalloonTextChar"/>
+    <w:uiPriority w:val="99"/>
+    <w:semiHidden/>
+    <w:unhideWhenUsed/>
+    <w:rsid w:val="00236AE8"/>
+    <w:pPr>
+      <w:spacing w:after="0" w:line="240" w:lineRule="auto"/>
+    </w:pPr>
+    <w:rPr>
+      <w:rFonts w:ascii="Tahoma" w:hAnsi="Tahoma" w:cs="Tahoma"/>
+      <w:sz w:val="16"/>
+      <w:szCs w:val="16"/>
+    </w:rPr>
+  </w:style>
+  <w:style w:type="character" w:customStyle="1" w:styleId="BalloonTextChar">
+    <w:name w:val="Balloon Text Char"/>
+    <w:basedOn w:val="DefaultParagraphFont"/>
+    <w:link w:val="BalloonText"/>
+    <w:uiPriority w:val="99"/>
+    <w:semiHidden/>
+    <w:rsid w:val="00236AE8"/>
+    <w:rPr>
+      <w:rFonts w:ascii="Tahoma" w:hAnsi="Tahoma" w:cs="Tahoma"/>
+      <w:sz w:val="16"/>
+      <w:szCs w:val="16"/>
+    </w:rPr>
+  </w:style>
 </w:styles>
 </file>
 
@@ -2532,4 +3818,16 @@
   <a:objectDefaults/>
   <a:extraClrSchemeLst/>
 </a:theme>
+</file>
+
+<file path=customXml/item1.xml><?xml version="1.0" encoding="utf-8"?>
+<b:Sources xmlns:b="http://schemas.openxmlformats.org/officeDocument/2006/bibliography" xmlns="http://schemas.openxmlformats.org/officeDocument/2006/bibliography" SelectedStyle="\APA.XSL" StyleName="APA"/>
+</file>
+
+<file path=customXml/itemProps1.xml><?xml version="1.0" encoding="utf-8"?>
+<ds:datastoreItem xmlns:ds="http://schemas.openxmlformats.org/officeDocument/2006/customXml" ds:itemID="{53074FB5-BBEA-4A2C-8BC9-8B2D21551069}">
+  <ds:schemaRefs>
+    <ds:schemaRef ds:uri="http://schemas.openxmlformats.org/officeDocument/2006/bibliography"/>
+  </ds:schemaRefs>
+</ds:datastoreItem>
 </file>
</xml_diff>